<commit_message>
example of using pipes on different scope levels
</commit_message>
<xml_diff>
--- a/Notes.docx
+++ b/Notes.docx
@@ -134,7 +134,167 @@
         <w:t>Transform:true passing in the validation pipe help transform the objects that are sent in the request. By Default all data is sent in a request as JSON, passing transform flag will enable validation pipe to transform JSON data into required type (or primitive type) mentioned in the controller</w:t>
       </w:r>
       <w:r>
-        <w:t xml:space="preserve">. This helps us to transform the body, params etc into actual types that are mentioned at the controller level. </w:t>
+        <w:t>. This helps us to transform the body, params etc into actual types that are mentioned at the controller level.</w:t>
+      </w:r>
+    </w:p>
+    <w:p/>
+    <w:p>
+      <w:r>
+        <w:t>Other Building Blocks by example:</w:t>
+      </w:r>
+    </w:p>
+    <w:p>
+      <w:r>
+        <w:t xml:space="preserve">There are some other building blocks in NestJs. </w:t>
+      </w:r>
+    </w:p>
+    <w:p>
+      <w:pPr>
+        <w:pStyle w:val="ListParagraph"/>
+        <w:numPr>
+          <w:ilvl w:val="0"/>
+          <w:numId w:val="1"/>
+        </w:numPr>
+      </w:pPr>
+      <w:r>
+        <w:t>Exception Filters</w:t>
+      </w:r>
+    </w:p>
+    <w:p>
+      <w:pPr>
+        <w:pStyle w:val="ListParagraph"/>
+        <w:numPr>
+          <w:ilvl w:val="0"/>
+          <w:numId w:val="1"/>
+        </w:numPr>
+      </w:pPr>
+      <w:r>
+        <w:t>Pipes</w:t>
+      </w:r>
+    </w:p>
+    <w:p>
+      <w:pPr>
+        <w:pStyle w:val="ListParagraph"/>
+        <w:numPr>
+          <w:ilvl w:val="0"/>
+          <w:numId w:val="1"/>
+        </w:numPr>
+      </w:pPr>
+      <w:r>
+        <w:t>Guards</w:t>
+      </w:r>
+    </w:p>
+    <w:p>
+      <w:pPr>
+        <w:pStyle w:val="ListParagraph"/>
+        <w:numPr>
+          <w:ilvl w:val="0"/>
+          <w:numId w:val="1"/>
+        </w:numPr>
+      </w:pPr>
+      <w:r>
+        <w:t>Interceptors</w:t>
+      </w:r>
+    </w:p>
+    <w:p/>
+    <w:p>
+      <w:r>
+        <w:t>Exception Filters:</w:t>
+      </w:r>
+      <w:r>
+        <w:t xml:space="preserve"> Used to handle and process some unhandled exception that might occur in our application</w:t>
+      </w:r>
+      <w:r>
+        <w:t>. They let us control the exact flow of responses that we send back to the client</w:t>
+      </w:r>
+    </w:p>
+    <w:p>
+      <w:r>
+        <w:t>Pipes: These are used mainly for 2 things. (i) Transformation, meaning to transform the input data to desired output (ii) Validation</w:t>
+      </w:r>
+    </w:p>
+    <w:p>
+      <w:r>
+        <w:t>Guards: Determines if a given request needs certain conditions like Authorization, Roles, Authentication etc. If condition is met then the request is allowed to access the route.</w:t>
+      </w:r>
+    </w:p>
+    <w:p>
+      <w:r>
+        <w:t>Interceptors: These have many useful capabilities like bind extra logic before or after method execution, transform the result returned by a method, extend basic method behavior etc.</w:t>
+      </w:r>
+    </w:p>
+    <w:p/>
+    <w:p>
+      <w:r>
+        <w:t xml:space="preserve">These building blocks are available to </w:t>
+      </w:r>
+      <w:r>
+        <w:t>bind in following</w:t>
+      </w:r>
+      <w:r>
+        <w:t xml:space="preserve"> </w:t>
+      </w:r>
+    </w:p>
+    <w:p>
+      <w:pPr>
+        <w:pStyle w:val="ListParagraph"/>
+        <w:numPr>
+          <w:ilvl w:val="0"/>
+          <w:numId w:val="2"/>
+        </w:numPr>
+      </w:pPr>
+      <w:r>
+        <w:t>Global scope</w:t>
+      </w:r>
+    </w:p>
+    <w:p>
+      <w:pPr>
+        <w:pStyle w:val="ListParagraph"/>
+        <w:numPr>
+          <w:ilvl w:val="0"/>
+          <w:numId w:val="2"/>
+        </w:numPr>
+      </w:pPr>
+      <w:r>
+        <w:t>Controller Scope</w:t>
+      </w:r>
+    </w:p>
+    <w:p>
+      <w:pPr>
+        <w:pStyle w:val="ListParagraph"/>
+        <w:numPr>
+          <w:ilvl w:val="0"/>
+          <w:numId w:val="2"/>
+        </w:numPr>
+      </w:pPr>
+      <w:r>
+        <w:t>Method Scope</w:t>
+      </w:r>
+    </w:p>
+    <w:p>
+      <w:pPr>
+        <w:pStyle w:val="ListParagraph"/>
+        <w:numPr>
+          <w:ilvl w:val="0"/>
+          <w:numId w:val="2"/>
+        </w:numPr>
+      </w:pPr>
+      <w:r>
+        <w:t>Params</w:t>
+      </w:r>
+      <w:r>
+        <w:t xml:space="preserve"> Scope</w:t>
+      </w:r>
+      <w:r>
+        <w:t xml:space="preserve"> (Pipe only)</w:t>
+      </w:r>
+    </w:p>
+    <w:p>
+      <w:r>
+        <w:tab/>
+      </w:r>
+      <w:r>
+        <w:t xml:space="preserve"> </w:t>
       </w:r>
     </w:p>
     <w:p/>
@@ -148,6 +308,195 @@
     </w:sectPr>
   </w:body>
 </w:document>
+</file>
+
+<file path=word/numbering.xml><?xml version="1.0" encoding="utf-8"?>
+<w:numbering xmlns:wpc="http://schemas.microsoft.com/office/word/2010/wordprocessingCanvas" xmlns:cx="http://schemas.microsoft.com/office/drawing/2014/chartex" xmlns:cx1="http://schemas.microsoft.com/office/drawing/2015/9/8/chartex" xmlns:cx2="http://schemas.microsoft.com/office/drawing/2015/10/21/chartex" xmlns:cx3="http://schemas.microsoft.com/office/drawing/2016/5/9/chartex" xmlns:cx4="http://schemas.microsoft.com/office/drawing/2016/5/10/chartex" xmlns:cx5="http://schemas.microsoft.com/office/drawing/2016/5/11/chartex" xmlns:cx6="http://schemas.microsoft.com/office/drawing/2016/5/12/chartex" xmlns:cx7="http://schemas.microsoft.com/office/drawing/2016/5/13/chartex" xmlns:cx8="http://schemas.microsoft.com/office/drawing/2016/5/14/chartex" xmlns:mc="http://schemas.openxmlformats.org/markup-compatibility/2006" xmlns:aink="http://schemas.microsoft.com/office/drawing/2016/ink" xmlns:am3d="http://schemas.microsoft.com/office/drawing/2017/model3d" xmlns:o="urn:schemas-microsoft-com:office:office" xmlns:oel="http://schemas.microsoft.com/office/2019/extlst" xmlns:r="http://schemas.openxmlformats.org/officeDocument/2006/relationships" xmlns:m="http://schemas.openxmlformats.org/officeDocument/2006/math" xmlns:v="urn:schemas-microsoft-com:vml" xmlns:wp14="http://schemas.microsoft.com/office/word/2010/wordprocessingDrawing" xmlns:wp="http://schemas.openxmlformats.org/drawingml/2006/wordprocessingDrawing" xmlns:w10="urn:schemas-microsoft-com:office:word" xmlns:w="http://schemas.openxmlformats.org/wordprocessingml/2006/main" xmlns:w14="http://schemas.microsoft.com/office/word/2010/wordml" xmlns:w15="http://schemas.microsoft.com/office/word/2012/wordml" xmlns:w16cex="http://schemas.microsoft.com/office/word/2018/wordml/cex" xmlns:w16cid="http://schemas.microsoft.com/office/word/2016/wordml/cid" xmlns:w16="http://schemas.microsoft.com/office/word/2018/wordml" xmlns:w16sdtdh="http://schemas.microsoft.com/office/word/2020/wordml/sdtdatahash" xmlns:w16se="http://schemas.microsoft.com/office/word/2015/wordml/symex" xmlns:wpg="http://schemas.microsoft.com/office/word/2010/wordprocessingGroup" xmlns:wpi="http://schemas.microsoft.com/office/word/2010/wordprocessingInk" xmlns:wne="http://schemas.microsoft.com/office/word/2006/wordml" xmlns:wps="http://schemas.microsoft.com/office/word/2010/wordprocessingShape" mc:Ignorable="w14 w15 w16se w16cid w16 w16cex w16sdtdh wp14">
+  <w:abstractNum w:abstractNumId="0" w15:restartNumberingAfterBreak="0">
+    <w:nsid w:val="64444885"/>
+    <w:multiLevelType w:val="hybridMultilevel"/>
+    <w:tmpl w:val="3BE6328C"/>
+    <w:lvl w:ilvl="0" w:tplc="F6FCBEEE">
+      <w:start w:val="1"/>
+      <w:numFmt w:val="decimal"/>
+      <w:lvlText w:val="%1-"/>
+      <w:lvlJc w:val="left"/>
+      <w:pPr>
+        <w:ind w:left="720" w:hanging="360"/>
+      </w:pPr>
+      <w:rPr>
+        <w:rFonts w:hint="default"/>
+      </w:rPr>
+    </w:lvl>
+    <w:lvl w:ilvl="1" w:tplc="04090019" w:tentative="1">
+      <w:start w:val="1"/>
+      <w:numFmt w:val="lowerLetter"/>
+      <w:lvlText w:val="%2."/>
+      <w:lvlJc w:val="left"/>
+      <w:pPr>
+        <w:ind w:left="1440" w:hanging="360"/>
+      </w:pPr>
+    </w:lvl>
+    <w:lvl w:ilvl="2" w:tplc="0409001B" w:tentative="1">
+      <w:start w:val="1"/>
+      <w:numFmt w:val="lowerRoman"/>
+      <w:lvlText w:val="%3."/>
+      <w:lvlJc w:val="right"/>
+      <w:pPr>
+        <w:ind w:left="2160" w:hanging="180"/>
+      </w:pPr>
+    </w:lvl>
+    <w:lvl w:ilvl="3" w:tplc="0409000F" w:tentative="1">
+      <w:start w:val="1"/>
+      <w:numFmt w:val="decimal"/>
+      <w:lvlText w:val="%4."/>
+      <w:lvlJc w:val="left"/>
+      <w:pPr>
+        <w:ind w:left="2880" w:hanging="360"/>
+      </w:pPr>
+    </w:lvl>
+    <w:lvl w:ilvl="4" w:tplc="04090019" w:tentative="1">
+      <w:start w:val="1"/>
+      <w:numFmt w:val="lowerLetter"/>
+      <w:lvlText w:val="%5."/>
+      <w:lvlJc w:val="left"/>
+      <w:pPr>
+        <w:ind w:left="3600" w:hanging="360"/>
+      </w:pPr>
+    </w:lvl>
+    <w:lvl w:ilvl="5" w:tplc="0409001B" w:tentative="1">
+      <w:start w:val="1"/>
+      <w:numFmt w:val="lowerRoman"/>
+      <w:lvlText w:val="%6."/>
+      <w:lvlJc w:val="right"/>
+      <w:pPr>
+        <w:ind w:left="4320" w:hanging="180"/>
+      </w:pPr>
+    </w:lvl>
+    <w:lvl w:ilvl="6" w:tplc="0409000F" w:tentative="1">
+      <w:start w:val="1"/>
+      <w:numFmt w:val="decimal"/>
+      <w:lvlText w:val="%7."/>
+      <w:lvlJc w:val="left"/>
+      <w:pPr>
+        <w:ind w:left="5040" w:hanging="360"/>
+      </w:pPr>
+    </w:lvl>
+    <w:lvl w:ilvl="7" w:tplc="04090019" w:tentative="1">
+      <w:start w:val="1"/>
+      <w:numFmt w:val="lowerLetter"/>
+      <w:lvlText w:val="%8."/>
+      <w:lvlJc w:val="left"/>
+      <w:pPr>
+        <w:ind w:left="5760" w:hanging="360"/>
+      </w:pPr>
+    </w:lvl>
+    <w:lvl w:ilvl="8" w:tplc="0409001B" w:tentative="1">
+      <w:start w:val="1"/>
+      <w:numFmt w:val="lowerRoman"/>
+      <w:lvlText w:val="%9."/>
+      <w:lvlJc w:val="right"/>
+      <w:pPr>
+        <w:ind w:left="6480" w:hanging="180"/>
+      </w:pPr>
+    </w:lvl>
+  </w:abstractNum>
+  <w:abstractNum w:abstractNumId="1" w15:restartNumberingAfterBreak="0">
+    <w:nsid w:val="71940068"/>
+    <w:multiLevelType w:val="hybridMultilevel"/>
+    <w:tmpl w:val="2038476C"/>
+    <w:lvl w:ilvl="0" w:tplc="5C56E82A">
+      <w:start w:val="1"/>
+      <w:numFmt w:val="decimal"/>
+      <w:lvlText w:val="%1-"/>
+      <w:lvlJc w:val="left"/>
+      <w:pPr>
+        <w:ind w:left="720" w:hanging="360"/>
+      </w:pPr>
+      <w:rPr>
+        <w:rFonts w:hint="default"/>
+      </w:rPr>
+    </w:lvl>
+    <w:lvl w:ilvl="1" w:tplc="04090019" w:tentative="1">
+      <w:start w:val="1"/>
+      <w:numFmt w:val="lowerLetter"/>
+      <w:lvlText w:val="%2."/>
+      <w:lvlJc w:val="left"/>
+      <w:pPr>
+        <w:ind w:left="1440" w:hanging="360"/>
+      </w:pPr>
+    </w:lvl>
+    <w:lvl w:ilvl="2" w:tplc="0409001B" w:tentative="1">
+      <w:start w:val="1"/>
+      <w:numFmt w:val="lowerRoman"/>
+      <w:lvlText w:val="%3."/>
+      <w:lvlJc w:val="right"/>
+      <w:pPr>
+        <w:ind w:left="2160" w:hanging="180"/>
+      </w:pPr>
+    </w:lvl>
+    <w:lvl w:ilvl="3" w:tplc="0409000F" w:tentative="1">
+      <w:start w:val="1"/>
+      <w:numFmt w:val="decimal"/>
+      <w:lvlText w:val="%4."/>
+      <w:lvlJc w:val="left"/>
+      <w:pPr>
+        <w:ind w:left="2880" w:hanging="360"/>
+      </w:pPr>
+    </w:lvl>
+    <w:lvl w:ilvl="4" w:tplc="04090019" w:tentative="1">
+      <w:start w:val="1"/>
+      <w:numFmt w:val="lowerLetter"/>
+      <w:lvlText w:val="%5."/>
+      <w:lvlJc w:val="left"/>
+      <w:pPr>
+        <w:ind w:left="3600" w:hanging="360"/>
+      </w:pPr>
+    </w:lvl>
+    <w:lvl w:ilvl="5" w:tplc="0409001B" w:tentative="1">
+      <w:start w:val="1"/>
+      <w:numFmt w:val="lowerRoman"/>
+      <w:lvlText w:val="%6."/>
+      <w:lvlJc w:val="right"/>
+      <w:pPr>
+        <w:ind w:left="4320" w:hanging="180"/>
+      </w:pPr>
+    </w:lvl>
+    <w:lvl w:ilvl="6" w:tplc="0409000F" w:tentative="1">
+      <w:start w:val="1"/>
+      <w:numFmt w:val="decimal"/>
+      <w:lvlText w:val="%7."/>
+      <w:lvlJc w:val="left"/>
+      <w:pPr>
+        <w:ind w:left="5040" w:hanging="360"/>
+      </w:pPr>
+    </w:lvl>
+    <w:lvl w:ilvl="7" w:tplc="04090019" w:tentative="1">
+      <w:start w:val="1"/>
+      <w:numFmt w:val="lowerLetter"/>
+      <w:lvlText w:val="%8."/>
+      <w:lvlJc w:val="left"/>
+      <w:pPr>
+        <w:ind w:left="5760" w:hanging="360"/>
+      </w:pPr>
+    </w:lvl>
+    <w:lvl w:ilvl="8" w:tplc="0409001B" w:tentative="1">
+      <w:start w:val="1"/>
+      <w:numFmt w:val="lowerRoman"/>
+      <w:lvlText w:val="%9."/>
+      <w:lvlJc w:val="right"/>
+      <w:pPr>
+        <w:ind w:left="6480" w:hanging="180"/>
+      </w:pPr>
+    </w:lvl>
+  </w:abstractNum>
+  <w:num w:numId="1" w16cid:durableId="809057094">
+    <w:abstractNumId w:val="1"/>
+  </w:num>
+  <w:num w:numId="2" w16cid:durableId="713771559">
+    <w:abstractNumId w:val="0"/>
+  </w:num>
+</w:numbering>
 </file>
 
 <file path=word/styles.xml><?xml version="1.0" encoding="utf-8"?>
@@ -578,6 +927,17 @@
     <w:semiHidden/>
     <w:unhideWhenUsed/>
   </w:style>
+  <w:style w:type="paragraph" w:styleId="ListParagraph">
+    <w:name w:val="List Paragraph"/>
+    <w:basedOn w:val="Normal"/>
+    <w:uiPriority w:val="34"/>
+    <w:qFormat/>
+    <w:rsid w:val="00F65D14"/>
+    <w:pPr>
+      <w:ind w:left="720"/>
+      <w:contextualSpacing/>
+    </w:pPr>
+  </w:style>
 </w:styles>
 </file>
 

</xml_diff>

<commit_message>
add custom httpException handler
</commit_message>
<xml_diff>
--- a/Notes.docx
+++ b/Notes.docx
@@ -3,8 +3,13 @@
 <w:document xmlns:wpc="http://schemas.microsoft.com/office/word/2010/wordprocessingCanvas" xmlns:cx="http://schemas.microsoft.com/office/drawing/2014/chartex" xmlns:cx1="http://schemas.microsoft.com/office/drawing/2015/9/8/chartex" xmlns:cx2="http://schemas.microsoft.com/office/drawing/2015/10/21/chartex" xmlns:cx3="http://schemas.microsoft.com/office/drawing/2016/5/9/chartex" xmlns:cx4="http://schemas.microsoft.com/office/drawing/2016/5/10/chartex" xmlns:cx5="http://schemas.microsoft.com/office/drawing/2016/5/11/chartex" xmlns:cx6="http://schemas.microsoft.com/office/drawing/2016/5/12/chartex" xmlns:cx7="http://schemas.microsoft.com/office/drawing/2016/5/13/chartex" xmlns:cx8="http://schemas.microsoft.com/office/drawing/2016/5/14/chartex" xmlns:mc="http://schemas.openxmlformats.org/markup-compatibility/2006" xmlns:aink="http://schemas.microsoft.com/office/drawing/2016/ink" xmlns:am3d="http://schemas.microsoft.com/office/drawing/2017/model3d" xmlns:o="urn:schemas-microsoft-com:office:office" xmlns:oel="http://schemas.microsoft.com/office/2019/extlst" xmlns:r="http://schemas.openxmlformats.org/officeDocument/2006/relationships" xmlns:m="http://schemas.openxmlformats.org/officeDocument/2006/math" xmlns:v="urn:schemas-microsoft-com:vml" xmlns:wp14="http://schemas.microsoft.com/office/word/2010/wordprocessingDrawing" xmlns:wp="http://schemas.openxmlformats.org/drawingml/2006/wordprocessingDrawing" xmlns:w10="urn:schemas-microsoft-com:office:word" xmlns:w="http://schemas.openxmlformats.org/wordprocessingml/2006/main" xmlns:w14="http://schemas.microsoft.com/office/word/2010/wordml" xmlns:w15="http://schemas.microsoft.com/office/word/2012/wordml" xmlns:w16cex="http://schemas.microsoft.com/office/word/2018/wordml/cex" xmlns:w16cid="http://schemas.microsoft.com/office/word/2016/wordml/cid" xmlns:w16="http://schemas.microsoft.com/office/word/2018/wordml" xmlns:w16sdtdh="http://schemas.microsoft.com/office/word/2020/wordml/sdtdatahash" xmlns:w16se="http://schemas.microsoft.com/office/word/2015/wordml/symex" xmlns:wpg="http://schemas.microsoft.com/office/word/2010/wordprocessingGroup" xmlns:wpi="http://schemas.microsoft.com/office/word/2010/wordprocessingInk" xmlns:wne="http://schemas.microsoft.com/office/word/2006/wordml" xmlns:wps="http://schemas.microsoft.com/office/word/2010/wordprocessingShape" mc:Ignorable="w14 w15 w16se w16cid w16 w16cex w16sdtdh wp14">
   <w:body>
     <w:p>
-      <w:r>
-        <w:t>nest generate controller –dry-run</w:t>
+      <w:proofErr w:type="gramStart"/>
+      <w:r>
+        <w:t>nest</w:t>
+      </w:r>
+      <w:proofErr w:type="gramEnd"/>
+      <w:r>
+        <w:t xml:space="preserve"> generate controller –dry-run</w:t>
       </w:r>
     </w:p>
     <w:p>
@@ -19,17 +24,40 @@
     </w:p>
     <w:p>
       <w:r>
-        <w:t>@Params() params</w:t>
-      </w:r>
-    </w:p>
-    <w:p>
-      <w:r>
-        <w:t>@Params(‘id’) id:string</w:t>
-      </w:r>
-    </w:p>
-    <w:p>
-      <w:r>
-        <w:t>@Body() body</w:t>
+        <w:t>@</w:t>
+      </w:r>
+      <w:proofErr w:type="gramStart"/>
+      <w:r>
+        <w:t>Params(</w:t>
+      </w:r>
+      <w:proofErr w:type="gramEnd"/>
+      <w:r>
+        <w:t>) params</w:t>
+      </w:r>
+    </w:p>
+    <w:p>
+      <w:r>
+        <w:t xml:space="preserve">@Params(‘id’) </w:t>
+      </w:r>
+      <w:proofErr w:type="spellStart"/>
+      <w:proofErr w:type="gramStart"/>
+      <w:r>
+        <w:t>id:string</w:t>
+      </w:r>
+      <w:proofErr w:type="spellEnd"/>
+      <w:proofErr w:type="gramEnd"/>
+    </w:p>
+    <w:p>
+      <w:r>
+        <w:t>@</w:t>
+      </w:r>
+      <w:proofErr w:type="gramStart"/>
+      <w:r>
+        <w:t>Body(</w:t>
+      </w:r>
+      <w:proofErr w:type="gramEnd"/>
+      <w:r>
+        <w:t>) body</w:t>
       </w:r>
     </w:p>
     <w:p>
@@ -39,7 +67,15 @@
     </w:p>
     <w:p>
       <w:r>
-        <w:t>@HttpCode(HttpStatus.GONE)</w:t>
+        <w:t>@</w:t>
+      </w:r>
+      <w:proofErr w:type="gramStart"/>
+      <w:r>
+        <w:t>HttpCode(</w:t>
+      </w:r>
+      <w:proofErr w:type="gramEnd"/>
+      <w:r>
+        <w:t>HttpStatus.GONE)</w:t>
       </w:r>
     </w:p>
     <w:p>
@@ -47,7 +83,31 @@
         <w:t xml:space="preserve">As we are using express, we can get the response object as follows </w:t>
       </w:r>
       <w:r>
-        <w:t>@Res() response; using this to send data, we loose the nestjs features like interceptors and http code decorators; Use nest standard response instead of this</w:t>
+        <w:t>@</w:t>
+      </w:r>
+      <w:proofErr w:type="gramStart"/>
+      <w:r>
+        <w:t>Res(</w:t>
+      </w:r>
+      <w:proofErr w:type="gramEnd"/>
+      <w:r>
+        <w:t xml:space="preserve">) response; using this to send data, we </w:t>
+      </w:r>
+      <w:proofErr w:type="spellStart"/>
+      <w:r>
+        <w:t>loose</w:t>
+      </w:r>
+      <w:proofErr w:type="spellEnd"/>
+      <w:r>
+        <w:t xml:space="preserve"> the </w:t>
+      </w:r>
+      <w:proofErr w:type="spellStart"/>
+      <w:r>
+        <w:t>nestjs</w:t>
+      </w:r>
+      <w:proofErr w:type="spellEnd"/>
+      <w:r>
+        <w:t xml:space="preserve"> features like interceptors and http code decorators; Use nest standard response instead of this</w:t>
       </w:r>
     </w:p>
     <w:p>
@@ -58,53 +118,206 @@
         <w:t>ially</w:t>
       </w:r>
       <w:r>
-        <w:t xml:space="preserve"> of the resource</w:t>
-      </w:r>
-    </w:p>
-    <w:p>
-      <w:r>
-        <w:t xml:space="preserve">Normally we use path parameters to identify specific resource and query parameters for filtration and sort </w:t>
-      </w:r>
-    </w:p>
-    <w:p>
-      <w:r>
-        <w:t>@Query()</w:t>
-      </w:r>
-      <w:r>
-        <w:t xml:space="preserve"> paginationQuery</w:t>
-      </w:r>
-    </w:p>
-    <w:p>
-      <w:r>
-        <w:t>Throw new HttpException(`Not Found`, HttpsStatus.NOT_FOUND)</w:t>
-      </w:r>
-    </w:p>
-    <w:p>
-      <w:r>
-        <w:t>Throw new NotFoundException(‘Not found’); // automatically handles the response code and error like {statusCode: 404, “message”: “Coffee not found”, “error”: “Not Found”}</w:t>
-      </w:r>
-    </w:p>
-    <w:p>
-      <w:r>
-        <w:t>Use DTO’s for transferring data, nest g class coffees/sto/create-coffee.dto –no-spec</w:t>
-      </w:r>
-    </w:p>
-    <w:p>
-      <w:r>
-        <w:t>Its good practice to mark all properties in DTO readonly</w:t>
-      </w:r>
-    </w:p>
-    <w:p>
-      <w:r>
-        <w:t>Make different dtos for create, update, patch etc; reuse the properties if needed from already made dtos</w:t>
-      </w:r>
-    </w:p>
-    <w:p>
-      <w:r>
-        <w:t>To use validators and transofrmers, install class-validators and class-transformer package</w:t>
-      </w:r>
-      <w:r>
-        <w:t xml:space="preserve"> and register the validators in main.ts as app.useGlobalPiper(new ValidationPipe())</w:t>
+        <w:t xml:space="preserve"> of the </w:t>
+      </w:r>
+      <w:proofErr w:type="gramStart"/>
+      <w:r>
+        <w:t>resource</w:t>
+      </w:r>
+      <w:proofErr w:type="gramEnd"/>
+    </w:p>
+    <w:p>
+      <w:r>
+        <w:t xml:space="preserve">Normally we use path parameters to identify specific resource and query parameters for filtration and </w:t>
+      </w:r>
+      <w:proofErr w:type="gramStart"/>
+      <w:r>
+        <w:t>sort</w:t>
+      </w:r>
+      <w:proofErr w:type="gramEnd"/>
+      <w:r>
+        <w:t xml:space="preserve"> </w:t>
+      </w:r>
+    </w:p>
+    <w:p>
+      <w:r>
+        <w:t>@</w:t>
+      </w:r>
+      <w:proofErr w:type="gramStart"/>
+      <w:r>
+        <w:t>Query(</w:t>
+      </w:r>
+      <w:proofErr w:type="gramEnd"/>
+      <w:r>
+        <w:t>)</w:t>
+      </w:r>
+      <w:r>
+        <w:t xml:space="preserve"> </w:t>
+      </w:r>
+      <w:proofErr w:type="spellStart"/>
+      <w:r>
+        <w:t>paginationQuery</w:t>
+      </w:r>
+      <w:proofErr w:type="spellEnd"/>
+    </w:p>
+    <w:p>
+      <w:r>
+        <w:t xml:space="preserve">Throw new </w:t>
+      </w:r>
+      <w:proofErr w:type="spellStart"/>
+      <w:proofErr w:type="gramStart"/>
+      <w:r>
+        <w:t>HttpException</w:t>
+      </w:r>
+      <w:proofErr w:type="spellEnd"/>
+      <w:r>
+        <w:t>(</w:t>
+      </w:r>
+      <w:proofErr w:type="gramEnd"/>
+      <w:r>
+        <w:t xml:space="preserve">`Not Found`, </w:t>
+      </w:r>
+      <w:proofErr w:type="spellStart"/>
+      <w:r>
+        <w:t>HttpsStatus.NOT_FOUND</w:t>
+      </w:r>
+      <w:proofErr w:type="spellEnd"/>
+      <w:r>
+        <w:t>)</w:t>
+      </w:r>
+    </w:p>
+    <w:p>
+      <w:r>
+        <w:t xml:space="preserve">Throw new </w:t>
+      </w:r>
+      <w:proofErr w:type="spellStart"/>
+      <w:proofErr w:type="gramStart"/>
+      <w:r>
+        <w:t>NotFoundException</w:t>
+      </w:r>
+      <w:proofErr w:type="spellEnd"/>
+      <w:r>
+        <w:t>(</w:t>
+      </w:r>
+      <w:proofErr w:type="gramEnd"/>
+      <w:r>
+        <w:t>‘Not found’); // automatically handles the response code and error like {</w:t>
+      </w:r>
+      <w:proofErr w:type="spellStart"/>
+      <w:r>
+        <w:t>statusCode</w:t>
+      </w:r>
+      <w:proofErr w:type="spellEnd"/>
+      <w:r>
+        <w:t>: 404, “message”: “Coffee not found”, “error”: “Not Found”}</w:t>
+      </w:r>
+    </w:p>
+    <w:p>
+      <w:r>
+        <w:t>Use DTO’s for transferring data, nest g class coffees/</w:t>
+      </w:r>
+      <w:proofErr w:type="spellStart"/>
+      <w:r>
+        <w:t>sto</w:t>
+      </w:r>
+      <w:proofErr w:type="spellEnd"/>
+      <w:r>
+        <w:t>/create-</w:t>
+      </w:r>
+      <w:proofErr w:type="spellStart"/>
+      <w:r>
+        <w:t>coffee.dto</w:t>
+      </w:r>
+      <w:proofErr w:type="spellEnd"/>
+      <w:r>
+        <w:t xml:space="preserve"> –no-</w:t>
+      </w:r>
+      <w:proofErr w:type="gramStart"/>
+      <w:r>
+        <w:t>spec</w:t>
+      </w:r>
+      <w:proofErr w:type="gramEnd"/>
+    </w:p>
+    <w:p>
+      <w:r>
+        <w:t xml:space="preserve">Its good practice to mark all properties in DTO </w:t>
+      </w:r>
+      <w:proofErr w:type="spellStart"/>
+      <w:proofErr w:type="gramStart"/>
+      <w:r>
+        <w:t>readonly</w:t>
+      </w:r>
+      <w:proofErr w:type="spellEnd"/>
+      <w:proofErr w:type="gramEnd"/>
+    </w:p>
+    <w:p>
+      <w:r>
+        <w:t xml:space="preserve">Make different </w:t>
+      </w:r>
+      <w:proofErr w:type="spellStart"/>
+      <w:r>
+        <w:t>dtos</w:t>
+      </w:r>
+      <w:proofErr w:type="spellEnd"/>
+      <w:r>
+        <w:t xml:space="preserve"> for create, update, patch </w:t>
+      </w:r>
+      <w:proofErr w:type="spellStart"/>
+      <w:r>
+        <w:t>etc</w:t>
+      </w:r>
+      <w:proofErr w:type="spellEnd"/>
+      <w:r>
+        <w:t xml:space="preserve">; reuse the properties if needed from already made </w:t>
+      </w:r>
+      <w:proofErr w:type="spellStart"/>
+      <w:proofErr w:type="gramStart"/>
+      <w:r>
+        <w:t>dtos</w:t>
+      </w:r>
+      <w:proofErr w:type="spellEnd"/>
+      <w:proofErr w:type="gramEnd"/>
+    </w:p>
+    <w:p>
+      <w:r>
+        <w:t xml:space="preserve">To use validators and </w:t>
+      </w:r>
+      <w:proofErr w:type="spellStart"/>
+      <w:r>
+        <w:t>transofrmers</w:t>
+      </w:r>
+      <w:proofErr w:type="spellEnd"/>
+      <w:r>
+        <w:t>, install class-validators and class-transformer package</w:t>
+      </w:r>
+      <w:r>
+        <w:t xml:space="preserve"> and register the validators in </w:t>
+      </w:r>
+      <w:proofErr w:type="spellStart"/>
+      <w:r>
+        <w:t>main.ts</w:t>
+      </w:r>
+      <w:proofErr w:type="spellEnd"/>
+      <w:r>
+        <w:t xml:space="preserve"> as </w:t>
+      </w:r>
+      <w:proofErr w:type="spellStart"/>
+      <w:proofErr w:type="gramStart"/>
+      <w:r>
+        <w:t>app.useGlobalPiper</w:t>
+      </w:r>
+      <w:proofErr w:type="spellEnd"/>
+      <w:proofErr w:type="gramEnd"/>
+      <w:r>
+        <w:t xml:space="preserve">(new </w:t>
+      </w:r>
+      <w:proofErr w:type="spellStart"/>
+      <w:r>
+        <w:t>ValidationPipe</w:t>
+      </w:r>
+      <w:proofErr w:type="spellEnd"/>
+      <w:r>
+        <w:t>())</w:t>
       </w:r>
       <w:r>
         <w:t>; After adding this you can directly import the validators in DTO’s and use them there</w:t>
@@ -112,29 +325,160 @@
     </w:p>
     <w:p>
       <w:r>
-        <w:t>We can reuse already made DTO’s using mappedTypes package. Install the mapped Type package and use already made DTO’s as    export class UpdateCoffeeDTO extends PartialType(CreateCoffeeDTO)</w:t>
-      </w:r>
-      <w:r>
-        <w:t>{}; This inherits all the validation rules of CreateCoffeeDTO and also applied additional rule of optional (@IsOptional()) on all the inherited fields</w:t>
-      </w:r>
-    </w:p>
-    <w:p>
-      <w:r>
-        <w:t>With parameters to ValidationPipe({whitelist:true}) we can strip all the extra properties that were sent in the request, we can also add ValidationPipe({whitelist:true, forbidWhitelisted:true}) to return error if extra properties are sent in requests</w:t>
+        <w:t xml:space="preserve">We can reuse already made DTO’s using </w:t>
+      </w:r>
+      <w:proofErr w:type="spellStart"/>
+      <w:r>
+        <w:t>mappedTypes</w:t>
+      </w:r>
+      <w:proofErr w:type="spellEnd"/>
+      <w:r>
+        <w:t xml:space="preserve"> package. Install the mapped Type package and use already made DTO’s as    export class </w:t>
+      </w:r>
+      <w:proofErr w:type="spellStart"/>
+      <w:r>
+        <w:t>UpdateCoffeeDTO</w:t>
+      </w:r>
+      <w:proofErr w:type="spellEnd"/>
+      <w:r>
+        <w:t xml:space="preserve"> extends </w:t>
+      </w:r>
+      <w:proofErr w:type="spellStart"/>
+      <w:proofErr w:type="gramStart"/>
+      <w:r>
+        <w:t>PartialType</w:t>
+      </w:r>
+      <w:proofErr w:type="spellEnd"/>
+      <w:r>
+        <w:t>(</w:t>
+      </w:r>
+      <w:proofErr w:type="spellStart"/>
+      <w:proofErr w:type="gramEnd"/>
+      <w:r>
+        <w:t>CreateCoffeeDTO</w:t>
+      </w:r>
+      <w:proofErr w:type="spellEnd"/>
+      <w:r>
+        <w:t>)</w:t>
+      </w:r>
+      <w:r>
+        <w:t xml:space="preserve">{}; This inherits all the validation rules of </w:t>
+      </w:r>
+      <w:proofErr w:type="spellStart"/>
+      <w:r>
+        <w:t>CreateCoffeeDTO</w:t>
+      </w:r>
+      <w:proofErr w:type="spellEnd"/>
+      <w:r>
+        <w:t xml:space="preserve"> and also applied additional rule of optional (@IsOptional()) on all the inherited fields</w:t>
+      </w:r>
+    </w:p>
+    <w:p>
+      <w:r>
+        <w:t xml:space="preserve">With parameters to </w:t>
+      </w:r>
+      <w:proofErr w:type="spellStart"/>
+      <w:r>
+        <w:t>ValidationPipe</w:t>
+      </w:r>
+      <w:proofErr w:type="spellEnd"/>
+      <w:r>
+        <w:t>({</w:t>
+      </w:r>
+      <w:proofErr w:type="spellStart"/>
+      <w:proofErr w:type="gramStart"/>
+      <w:r>
+        <w:t>whitelist:true</w:t>
+      </w:r>
+      <w:proofErr w:type="spellEnd"/>
+      <w:proofErr w:type="gramEnd"/>
+      <w:r>
+        <w:t xml:space="preserve">}) we can strip all the extra properties that were sent in the request, we can also add </w:t>
+      </w:r>
+      <w:proofErr w:type="spellStart"/>
+      <w:r>
+        <w:t>ValidationPipe</w:t>
+      </w:r>
+      <w:proofErr w:type="spellEnd"/>
+      <w:r>
+        <w:t>({</w:t>
+      </w:r>
+      <w:proofErr w:type="spellStart"/>
+      <w:r>
+        <w:t>whitelist:true</w:t>
+      </w:r>
+      <w:proofErr w:type="spellEnd"/>
+      <w:r>
+        <w:t xml:space="preserve">, </w:t>
+      </w:r>
+      <w:proofErr w:type="spellStart"/>
+      <w:r>
+        <w:t>forbidWhitelisted:true</w:t>
+      </w:r>
+      <w:proofErr w:type="spellEnd"/>
+      <w:r>
+        <w:t>}) to return error if extra properties are sent in requests</w:t>
       </w:r>
     </w:p>
     <w:p>
       <w:r>
         <w:lastRenderedPageBreak/>
-        <w:t>If we pass forbidNonWhitelisted: true in validation pipe, it would give an error if extra properties are sent in the request</w:t>
-      </w:r>
-    </w:p>
-    <w:p>
-      <w:r>
-        <w:t>Transform:true passing in the validation pipe help transform the objects that are sent in the request. By Default all data is sent in a request as JSON, passing transform flag will enable validation pipe to transform JSON data into required type (or primitive type) mentioned in the controller</w:t>
-      </w:r>
-      <w:r>
-        <w:t>. This helps us to transform the body, params etc into actual types that are mentioned at the controller level.</w:t>
+        <w:t xml:space="preserve">If we pass </w:t>
+      </w:r>
+      <w:proofErr w:type="spellStart"/>
+      <w:r>
+        <w:t>forbidNonWhitelisted</w:t>
+      </w:r>
+      <w:proofErr w:type="spellEnd"/>
+      <w:r>
+        <w:t xml:space="preserve">: true in validation pipe, it </w:t>
+      </w:r>
+      <w:proofErr w:type="gramStart"/>
+      <w:r>
+        <w:t>would</w:t>
+      </w:r>
+      <w:proofErr w:type="gramEnd"/>
+      <w:r>
+        <w:t xml:space="preserve"> give an error if extra properties are sent in the request</w:t>
+      </w:r>
+    </w:p>
+    <w:p>
+      <w:proofErr w:type="spellStart"/>
+      <w:proofErr w:type="gramStart"/>
+      <w:r>
+        <w:t>Transform:true</w:t>
+      </w:r>
+      <w:proofErr w:type="spellEnd"/>
+      <w:proofErr w:type="gramEnd"/>
+      <w:r>
+        <w:t xml:space="preserve"> passing in the validation pipe </w:t>
+      </w:r>
+      <w:proofErr w:type="gramStart"/>
+      <w:r>
+        <w:t>help</w:t>
+      </w:r>
+      <w:proofErr w:type="gramEnd"/>
+      <w:r>
+        <w:t xml:space="preserve"> transform the objects that are sent in the request. By </w:t>
+      </w:r>
+      <w:proofErr w:type="gramStart"/>
+      <w:r>
+        <w:t>Default</w:t>
+      </w:r>
+      <w:proofErr w:type="gramEnd"/>
+      <w:r>
+        <w:t xml:space="preserve"> all data is sent in a request as JSON, passing transform flag will enable validation pipe to transform JSON data into required type (or primitive type) mentioned in the controller</w:t>
+      </w:r>
+      <w:r>
+        <w:t xml:space="preserve">. This helps us to transform the body, params </w:t>
+      </w:r>
+      <w:proofErr w:type="spellStart"/>
+      <w:r>
+        <w:t>etc</w:t>
+      </w:r>
+      <w:proofErr w:type="spellEnd"/>
+      <w:r>
+        <w:t xml:space="preserve"> into actual types that are mentioned at the controller level.</w:t>
       </w:r>
     </w:p>
     <w:p/>
@@ -145,7 +489,15 @@
     </w:p>
     <w:p>
       <w:r>
-        <w:t xml:space="preserve">There are some other building blocks in NestJs. </w:t>
+        <w:t xml:space="preserve">There are some other building blocks in </w:t>
+      </w:r>
+      <w:proofErr w:type="spellStart"/>
+      <w:r>
+        <w:t>NestJs</w:t>
+      </w:r>
+      <w:proofErr w:type="spellEnd"/>
+      <w:r>
+        <w:t xml:space="preserve">. </w:t>
       </w:r>
     </w:p>
     <w:p>
@@ -205,17 +557,38 @@
         <w:t xml:space="preserve"> Used to handle and process some unhandled exception that might occur in our application</w:t>
       </w:r>
       <w:r>
-        <w:t>. They let us control the exact flow of responses that we send back to the client</w:t>
-      </w:r>
-    </w:p>
-    <w:p>
-      <w:r>
-        <w:t>Pipes: These are used mainly for 2 things. (i) Transformation, meaning to transform the input data to desired output (ii) Validation</w:t>
-      </w:r>
-    </w:p>
-    <w:p>
-      <w:r>
-        <w:t>Guards: Determines if a given request needs certain conditions like Authorization, Roles, Authentication etc. If condition is met then the request is allowed to access the route.</w:t>
+        <w:t xml:space="preserve">. They let us control the exact flow of responses that we send back to the </w:t>
+      </w:r>
+      <w:proofErr w:type="gramStart"/>
+      <w:r>
+        <w:t>client</w:t>
+      </w:r>
+      <w:proofErr w:type="gramEnd"/>
+    </w:p>
+    <w:p>
+      <w:r>
+        <w:t>Pipes: These are used mainly for 2 things. (</w:t>
+      </w:r>
+      <w:proofErr w:type="spellStart"/>
+      <w:r>
+        <w:t>i</w:t>
+      </w:r>
+      <w:proofErr w:type="spellEnd"/>
+      <w:r>
+        <w:t>) Transformation, meaning to transform the input data to desired output (ii) Validation</w:t>
+      </w:r>
+    </w:p>
+    <w:p>
+      <w:r>
+        <w:t xml:space="preserve">Guards: Determines if a given request needs certain conditions like Authorization, Roles, Authentication etc. If condition is </w:t>
+      </w:r>
+      <w:proofErr w:type="gramStart"/>
+      <w:r>
+        <w:t>met</w:t>
+      </w:r>
+      <w:proofErr w:type="gramEnd"/>
+      <w:r>
+        <w:t xml:space="preserve"> then the request is allowed to access the route.</w:t>
       </w:r>
     </w:p>
     <w:p>
@@ -229,8 +602,13 @@
         <w:t xml:space="preserve">These building blocks are available to </w:t>
       </w:r>
       <w:r>
-        <w:t>bind in following</w:t>
-      </w:r>
+        <w:t xml:space="preserve">bind in </w:t>
+      </w:r>
+      <w:proofErr w:type="gramStart"/>
+      <w:r>
+        <w:t>following</w:t>
+      </w:r>
+      <w:proofErr w:type="gramEnd"/>
       <w:r>
         <w:t xml:space="preserve"> </w:t>
       </w:r>
@@ -287,6 +665,59 @@
       </w:r>
       <w:r>
         <w:t xml:space="preserve"> (Pipe only)</w:t>
+      </w:r>
+    </w:p>
+    <w:p/>
+    <w:p>
+      <w:r>
+        <w:t>Catch Exceptions with Filters:</w:t>
+      </w:r>
+    </w:p>
+    <w:p>
+      <w:r>
+        <w:tab/>
+      </w:r>
+      <w:proofErr w:type="spellStart"/>
+      <w:r>
+        <w:t>NestJS</w:t>
+      </w:r>
+      <w:proofErr w:type="spellEnd"/>
+      <w:r>
+        <w:t xml:space="preserve"> comes with a build in exceptions layer, responsible for processing all unhandled exceptions across our application</w:t>
+      </w:r>
+      <w:r>
+        <w:t xml:space="preserve">. When an exception is not handled by our application, its automatically caught by this layer that sends the appropriate </w:t>
+      </w:r>
+      <w:proofErr w:type="gramStart"/>
+      <w:r>
+        <w:t>user friendly</w:t>
+      </w:r>
+      <w:proofErr w:type="gramEnd"/>
+      <w:r>
+        <w:t xml:space="preserve"> response. Out of the box, this action is performed by a </w:t>
+      </w:r>
+      <w:proofErr w:type="gramStart"/>
+      <w:r>
+        <w:t>built in</w:t>
+      </w:r>
+      <w:proofErr w:type="gramEnd"/>
+      <w:r>
+        <w:t xml:space="preserve"> global exception filter. While this basic exception filter may handle many uses </w:t>
+      </w:r>
+      <w:r>
+        <w:lastRenderedPageBreak/>
+        <w:t xml:space="preserve">cases for us, we may want full control over it. For </w:t>
+      </w:r>
+      <w:proofErr w:type="gramStart"/>
+      <w:r>
+        <w:t>example</w:t>
+      </w:r>
+      <w:proofErr w:type="gramEnd"/>
+      <w:r>
+        <w:t xml:space="preserve"> we may want to implement exception logging or return </w:t>
+      </w:r>
+      <w:r>
+        <w:t xml:space="preserve">error in different JSON schema.  </w:t>
       </w:r>
     </w:p>
     <w:p>

</xml_diff>

<commit_message>
add decorator to check if route is public or if we have the API_KEY in request
In current commit see the error when running the project, it says that arguments are missing from the gaurd, thats because we have added it in main.ts file, out of the any module context, so we cannot benefit from dependency inject, If we want to inject dependencies, we'd have to register the gaurd within the context of a module
</commit_message>
<xml_diff>
--- a/Notes.docx
+++ b/Notes.docx
@@ -3,13 +3,8 @@
 <w:document xmlns:wpc="http://schemas.microsoft.com/office/word/2010/wordprocessingCanvas" xmlns:cx="http://schemas.microsoft.com/office/drawing/2014/chartex" xmlns:cx1="http://schemas.microsoft.com/office/drawing/2015/9/8/chartex" xmlns:cx2="http://schemas.microsoft.com/office/drawing/2015/10/21/chartex" xmlns:cx3="http://schemas.microsoft.com/office/drawing/2016/5/9/chartex" xmlns:cx4="http://schemas.microsoft.com/office/drawing/2016/5/10/chartex" xmlns:cx5="http://schemas.microsoft.com/office/drawing/2016/5/11/chartex" xmlns:cx6="http://schemas.microsoft.com/office/drawing/2016/5/12/chartex" xmlns:cx7="http://schemas.microsoft.com/office/drawing/2016/5/13/chartex" xmlns:cx8="http://schemas.microsoft.com/office/drawing/2016/5/14/chartex" xmlns:mc="http://schemas.openxmlformats.org/markup-compatibility/2006" xmlns:aink="http://schemas.microsoft.com/office/drawing/2016/ink" xmlns:am3d="http://schemas.microsoft.com/office/drawing/2017/model3d" xmlns:o="urn:schemas-microsoft-com:office:office" xmlns:oel="http://schemas.microsoft.com/office/2019/extlst" xmlns:r="http://schemas.openxmlformats.org/officeDocument/2006/relationships" xmlns:m="http://schemas.openxmlformats.org/officeDocument/2006/math" xmlns:v="urn:schemas-microsoft-com:vml" xmlns:wp14="http://schemas.microsoft.com/office/word/2010/wordprocessingDrawing" xmlns:wp="http://schemas.openxmlformats.org/drawingml/2006/wordprocessingDrawing" xmlns:w10="urn:schemas-microsoft-com:office:word" xmlns:w="http://schemas.openxmlformats.org/wordprocessingml/2006/main" xmlns:w14="http://schemas.microsoft.com/office/word/2010/wordml" xmlns:w15="http://schemas.microsoft.com/office/word/2012/wordml" xmlns:w16cex="http://schemas.microsoft.com/office/word/2018/wordml/cex" xmlns:w16cid="http://schemas.microsoft.com/office/word/2016/wordml/cid" xmlns:w16="http://schemas.microsoft.com/office/word/2018/wordml" xmlns:w16sdtdh="http://schemas.microsoft.com/office/word/2020/wordml/sdtdatahash" xmlns:w16se="http://schemas.microsoft.com/office/word/2015/wordml/symex" xmlns:wpg="http://schemas.microsoft.com/office/word/2010/wordprocessingGroup" xmlns:wpi="http://schemas.microsoft.com/office/word/2010/wordprocessingInk" xmlns:wne="http://schemas.microsoft.com/office/word/2006/wordml" xmlns:wps="http://schemas.microsoft.com/office/word/2010/wordprocessingShape" mc:Ignorable="w14 w15 w16se w16cid w16 w16cex w16sdtdh wp14">
   <w:body>
     <w:p>
-      <w:proofErr w:type="gramStart"/>
-      <w:r>
-        <w:t>nest</w:t>
-      </w:r>
-      <w:proofErr w:type="gramEnd"/>
-      <w:r>
-        <w:t xml:space="preserve"> generate controller –dry-run</w:t>
+      <w:r>
+        <w:t>nest generate controller –dry-run</w:t>
       </w:r>
     </w:p>
     <w:p>
@@ -24,40 +19,17 @@
     </w:p>
     <w:p>
       <w:r>
-        <w:t>@</w:t>
-      </w:r>
-      <w:proofErr w:type="gramStart"/>
-      <w:r>
-        <w:t>Params(</w:t>
-      </w:r>
-      <w:proofErr w:type="gramEnd"/>
-      <w:r>
-        <w:t>) params</w:t>
-      </w:r>
-    </w:p>
-    <w:p>
-      <w:r>
-        <w:t xml:space="preserve">@Params(‘id’) </w:t>
-      </w:r>
-      <w:proofErr w:type="spellStart"/>
-      <w:proofErr w:type="gramStart"/>
-      <w:r>
-        <w:t>id:string</w:t>
-      </w:r>
-      <w:proofErr w:type="spellEnd"/>
-      <w:proofErr w:type="gramEnd"/>
-    </w:p>
-    <w:p>
-      <w:r>
-        <w:t>@</w:t>
-      </w:r>
-      <w:proofErr w:type="gramStart"/>
-      <w:r>
-        <w:t>Body(</w:t>
-      </w:r>
-      <w:proofErr w:type="gramEnd"/>
-      <w:r>
-        <w:t>) body</w:t>
+        <w:t>@Params() params</w:t>
+      </w:r>
+    </w:p>
+    <w:p>
+      <w:r>
+        <w:t>@Params(‘id’) id:string</w:t>
+      </w:r>
+    </w:p>
+    <w:p>
+      <w:r>
+        <w:t>@Body() body</w:t>
       </w:r>
     </w:p>
     <w:p>
@@ -67,15 +39,7 @@
     </w:p>
     <w:p>
       <w:r>
-        <w:t>@</w:t>
-      </w:r>
-      <w:proofErr w:type="gramStart"/>
-      <w:r>
-        <w:t>HttpCode(</w:t>
-      </w:r>
-      <w:proofErr w:type="gramEnd"/>
-      <w:r>
-        <w:t>HttpStatus.GONE)</w:t>
+        <w:t>@HttpCode(HttpStatus.GONE)</w:t>
       </w:r>
     </w:p>
     <w:p>
@@ -83,31 +47,7 @@
         <w:t xml:space="preserve">As we are using express, we can get the response object as follows </w:t>
       </w:r>
       <w:r>
-        <w:t>@</w:t>
-      </w:r>
-      <w:proofErr w:type="gramStart"/>
-      <w:r>
-        <w:t>Res(</w:t>
-      </w:r>
-      <w:proofErr w:type="gramEnd"/>
-      <w:r>
-        <w:t xml:space="preserve">) response; using this to send data, we </w:t>
-      </w:r>
-      <w:proofErr w:type="spellStart"/>
-      <w:r>
-        <w:t>loose</w:t>
-      </w:r>
-      <w:proofErr w:type="spellEnd"/>
-      <w:r>
-        <w:t xml:space="preserve"> the </w:t>
-      </w:r>
-      <w:proofErr w:type="spellStart"/>
-      <w:r>
-        <w:t>nestjs</w:t>
-      </w:r>
-      <w:proofErr w:type="spellEnd"/>
-      <w:r>
-        <w:t xml:space="preserve"> features like interceptors and http code decorators; Use nest standard response instead of this</w:t>
+        <w:t>@Res() response; using this to send data, we loose the nestjs features like interceptors and http code decorators; Use nest standard response instead of this</w:t>
       </w:r>
     </w:p>
     <w:p>
@@ -118,206 +58,53 @@
         <w:t>ially</w:t>
       </w:r>
       <w:r>
-        <w:t xml:space="preserve"> of the </w:t>
-      </w:r>
-      <w:proofErr w:type="gramStart"/>
-      <w:r>
-        <w:t>resource</w:t>
-      </w:r>
-      <w:proofErr w:type="gramEnd"/>
-    </w:p>
-    <w:p>
-      <w:r>
-        <w:t xml:space="preserve">Normally we use path parameters to identify specific resource and query parameters for filtration and </w:t>
-      </w:r>
-      <w:proofErr w:type="gramStart"/>
-      <w:r>
-        <w:t>sort</w:t>
-      </w:r>
-      <w:proofErr w:type="gramEnd"/>
-      <w:r>
-        <w:t xml:space="preserve"> </w:t>
-      </w:r>
-    </w:p>
-    <w:p>
-      <w:r>
-        <w:t>@</w:t>
-      </w:r>
-      <w:proofErr w:type="gramStart"/>
-      <w:r>
-        <w:t>Query(</w:t>
-      </w:r>
-      <w:proofErr w:type="gramEnd"/>
-      <w:r>
-        <w:t>)</w:t>
-      </w:r>
-      <w:r>
-        <w:t xml:space="preserve"> </w:t>
-      </w:r>
-      <w:proofErr w:type="spellStart"/>
-      <w:r>
-        <w:t>paginationQuery</w:t>
-      </w:r>
-      <w:proofErr w:type="spellEnd"/>
-    </w:p>
-    <w:p>
-      <w:r>
-        <w:t xml:space="preserve">Throw new </w:t>
-      </w:r>
-      <w:proofErr w:type="spellStart"/>
-      <w:proofErr w:type="gramStart"/>
-      <w:r>
-        <w:t>HttpException</w:t>
-      </w:r>
-      <w:proofErr w:type="spellEnd"/>
-      <w:r>
-        <w:t>(</w:t>
-      </w:r>
-      <w:proofErr w:type="gramEnd"/>
-      <w:r>
-        <w:t xml:space="preserve">`Not Found`, </w:t>
-      </w:r>
-      <w:proofErr w:type="spellStart"/>
-      <w:r>
-        <w:t>HttpsStatus.NOT_FOUND</w:t>
-      </w:r>
-      <w:proofErr w:type="spellEnd"/>
-      <w:r>
-        <w:t>)</w:t>
-      </w:r>
-    </w:p>
-    <w:p>
-      <w:r>
-        <w:t xml:space="preserve">Throw new </w:t>
-      </w:r>
-      <w:proofErr w:type="spellStart"/>
-      <w:proofErr w:type="gramStart"/>
-      <w:r>
-        <w:t>NotFoundException</w:t>
-      </w:r>
-      <w:proofErr w:type="spellEnd"/>
-      <w:r>
-        <w:t>(</w:t>
-      </w:r>
-      <w:proofErr w:type="gramEnd"/>
-      <w:r>
-        <w:t>‘Not found’); // automatically handles the response code and error like {</w:t>
-      </w:r>
-      <w:proofErr w:type="spellStart"/>
-      <w:r>
-        <w:t>statusCode</w:t>
-      </w:r>
-      <w:proofErr w:type="spellEnd"/>
-      <w:r>
-        <w:t>: 404, “message”: “Coffee not found”, “error”: “Not Found”}</w:t>
-      </w:r>
-    </w:p>
-    <w:p>
-      <w:r>
-        <w:t>Use DTO’s for transferring data, nest g class coffees/</w:t>
-      </w:r>
-      <w:proofErr w:type="spellStart"/>
-      <w:r>
-        <w:t>sto</w:t>
-      </w:r>
-      <w:proofErr w:type="spellEnd"/>
-      <w:r>
-        <w:t>/create-</w:t>
-      </w:r>
-      <w:proofErr w:type="spellStart"/>
-      <w:r>
-        <w:t>coffee.dto</w:t>
-      </w:r>
-      <w:proofErr w:type="spellEnd"/>
-      <w:r>
-        <w:t xml:space="preserve"> –no-</w:t>
-      </w:r>
-      <w:proofErr w:type="gramStart"/>
-      <w:r>
-        <w:t>spec</w:t>
-      </w:r>
-      <w:proofErr w:type="gramEnd"/>
-    </w:p>
-    <w:p>
-      <w:r>
-        <w:t xml:space="preserve">Its good practice to mark all properties in DTO </w:t>
-      </w:r>
-      <w:proofErr w:type="spellStart"/>
-      <w:proofErr w:type="gramStart"/>
-      <w:r>
-        <w:t>readonly</w:t>
-      </w:r>
-      <w:proofErr w:type="spellEnd"/>
-      <w:proofErr w:type="gramEnd"/>
-    </w:p>
-    <w:p>
-      <w:r>
-        <w:t xml:space="preserve">Make different </w:t>
-      </w:r>
-      <w:proofErr w:type="spellStart"/>
-      <w:r>
-        <w:t>dtos</w:t>
-      </w:r>
-      <w:proofErr w:type="spellEnd"/>
-      <w:r>
-        <w:t xml:space="preserve"> for create, update, patch </w:t>
-      </w:r>
-      <w:proofErr w:type="spellStart"/>
-      <w:r>
-        <w:t>etc</w:t>
-      </w:r>
-      <w:proofErr w:type="spellEnd"/>
-      <w:r>
-        <w:t xml:space="preserve">; reuse the properties if needed from already made </w:t>
-      </w:r>
-      <w:proofErr w:type="spellStart"/>
-      <w:proofErr w:type="gramStart"/>
-      <w:r>
-        <w:t>dtos</w:t>
-      </w:r>
-      <w:proofErr w:type="spellEnd"/>
-      <w:proofErr w:type="gramEnd"/>
-    </w:p>
-    <w:p>
-      <w:r>
-        <w:t xml:space="preserve">To use validators and </w:t>
-      </w:r>
-      <w:proofErr w:type="spellStart"/>
-      <w:r>
-        <w:t>transofrmers</w:t>
-      </w:r>
-      <w:proofErr w:type="spellEnd"/>
-      <w:r>
-        <w:t>, install class-validators and class-transformer package</w:t>
-      </w:r>
-      <w:r>
-        <w:t xml:space="preserve"> and register the validators in </w:t>
-      </w:r>
-      <w:proofErr w:type="spellStart"/>
-      <w:r>
-        <w:t>main.ts</w:t>
-      </w:r>
-      <w:proofErr w:type="spellEnd"/>
-      <w:r>
-        <w:t xml:space="preserve"> as </w:t>
-      </w:r>
-      <w:proofErr w:type="spellStart"/>
-      <w:proofErr w:type="gramStart"/>
-      <w:r>
-        <w:t>app.useGlobalPiper</w:t>
-      </w:r>
-      <w:proofErr w:type="spellEnd"/>
-      <w:proofErr w:type="gramEnd"/>
-      <w:r>
-        <w:t xml:space="preserve">(new </w:t>
-      </w:r>
-      <w:proofErr w:type="spellStart"/>
-      <w:r>
-        <w:t>ValidationPipe</w:t>
-      </w:r>
-      <w:proofErr w:type="spellEnd"/>
-      <w:r>
-        <w:t>())</w:t>
+        <w:t xml:space="preserve"> of the resource</w:t>
+      </w:r>
+    </w:p>
+    <w:p>
+      <w:r>
+        <w:t xml:space="preserve">Normally we use path parameters to identify specific resource and query parameters for filtration and sort </w:t>
+      </w:r>
+    </w:p>
+    <w:p>
+      <w:r>
+        <w:t>@Query()</w:t>
+      </w:r>
+      <w:r>
+        <w:t xml:space="preserve"> paginationQuery</w:t>
+      </w:r>
+    </w:p>
+    <w:p>
+      <w:r>
+        <w:t>Throw new HttpException(`Not Found`, HttpsStatus.NOT_FOUND)</w:t>
+      </w:r>
+    </w:p>
+    <w:p>
+      <w:r>
+        <w:t>Throw new NotFoundException(‘Not found’); // automatically handles the response code and error like {statusCode: 404, “message”: “Coffee not found”, “error”: “Not Found”}</w:t>
+      </w:r>
+    </w:p>
+    <w:p>
+      <w:r>
+        <w:t>Use DTO’s for transferring data, nest g class coffees/sto/create-coffee.dto –no-spec</w:t>
+      </w:r>
+    </w:p>
+    <w:p>
+      <w:r>
+        <w:t>Its good practice to mark all properties in DTO readonly</w:t>
+      </w:r>
+    </w:p>
+    <w:p>
+      <w:r>
+        <w:t>Make different dtos for create, update, patch etc; reuse the properties if needed from already made dtos</w:t>
+      </w:r>
+    </w:p>
+    <w:p>
+      <w:r>
+        <w:t>To use validators and transofrmers, install class-validators and class-transformer package</w:t>
+      </w:r>
+      <w:r>
+        <w:t xml:space="preserve"> and register the validators in main.ts as app.useGlobalPiper(new ValidationPipe())</w:t>
       </w:r>
       <w:r>
         <w:t>; After adding this you can directly import the validators in DTO’s and use them there</w:t>
@@ -325,160 +112,29 @@
     </w:p>
     <w:p>
       <w:r>
-        <w:t xml:space="preserve">We can reuse already made DTO’s using </w:t>
-      </w:r>
-      <w:proofErr w:type="spellStart"/>
-      <w:r>
-        <w:t>mappedTypes</w:t>
-      </w:r>
-      <w:proofErr w:type="spellEnd"/>
-      <w:r>
-        <w:t xml:space="preserve"> package. Install the mapped Type package and use already made DTO’s as    export class </w:t>
-      </w:r>
-      <w:proofErr w:type="spellStart"/>
-      <w:r>
-        <w:t>UpdateCoffeeDTO</w:t>
-      </w:r>
-      <w:proofErr w:type="spellEnd"/>
-      <w:r>
-        <w:t xml:space="preserve"> extends </w:t>
-      </w:r>
-      <w:proofErr w:type="spellStart"/>
-      <w:proofErr w:type="gramStart"/>
-      <w:r>
-        <w:t>PartialType</w:t>
-      </w:r>
-      <w:proofErr w:type="spellEnd"/>
-      <w:r>
-        <w:t>(</w:t>
-      </w:r>
-      <w:proofErr w:type="spellStart"/>
-      <w:proofErr w:type="gramEnd"/>
-      <w:r>
-        <w:t>CreateCoffeeDTO</w:t>
-      </w:r>
-      <w:proofErr w:type="spellEnd"/>
-      <w:r>
-        <w:t>)</w:t>
-      </w:r>
-      <w:r>
-        <w:t xml:space="preserve">{}; This inherits all the validation rules of </w:t>
-      </w:r>
-      <w:proofErr w:type="spellStart"/>
-      <w:r>
-        <w:t>CreateCoffeeDTO</w:t>
-      </w:r>
-      <w:proofErr w:type="spellEnd"/>
-      <w:r>
-        <w:t xml:space="preserve"> and also applied additional rule of optional (@IsOptional()) on all the inherited fields</w:t>
-      </w:r>
-    </w:p>
-    <w:p>
-      <w:r>
-        <w:t xml:space="preserve">With parameters to </w:t>
-      </w:r>
-      <w:proofErr w:type="spellStart"/>
-      <w:r>
-        <w:t>ValidationPipe</w:t>
-      </w:r>
-      <w:proofErr w:type="spellEnd"/>
-      <w:r>
-        <w:t>({</w:t>
-      </w:r>
-      <w:proofErr w:type="spellStart"/>
-      <w:proofErr w:type="gramStart"/>
-      <w:r>
-        <w:t>whitelist:true</w:t>
-      </w:r>
-      <w:proofErr w:type="spellEnd"/>
-      <w:proofErr w:type="gramEnd"/>
-      <w:r>
-        <w:t xml:space="preserve">}) we can strip all the extra properties that were sent in the request, we can also add </w:t>
-      </w:r>
-      <w:proofErr w:type="spellStart"/>
-      <w:r>
-        <w:t>ValidationPipe</w:t>
-      </w:r>
-      <w:proofErr w:type="spellEnd"/>
-      <w:r>
-        <w:t>({</w:t>
-      </w:r>
-      <w:proofErr w:type="spellStart"/>
-      <w:r>
-        <w:t>whitelist:true</w:t>
-      </w:r>
-      <w:proofErr w:type="spellEnd"/>
-      <w:r>
-        <w:t xml:space="preserve">, </w:t>
-      </w:r>
-      <w:proofErr w:type="spellStart"/>
-      <w:r>
-        <w:t>forbidWhitelisted:true</w:t>
-      </w:r>
-      <w:proofErr w:type="spellEnd"/>
-      <w:r>
-        <w:t>}) to return error if extra properties are sent in requests</w:t>
+        <w:t>We can reuse already made DTO’s using mappedTypes package. Install the mapped Type package and use already made DTO’s as    export class UpdateCoffeeDTO extends PartialType(CreateCoffeeDTO)</w:t>
+      </w:r>
+      <w:r>
+        <w:t>{}; This inherits all the validation rules of CreateCoffeeDTO and also applied additional rule of optional (@IsOptional()) on all the inherited fields</w:t>
+      </w:r>
+    </w:p>
+    <w:p>
+      <w:r>
+        <w:t>With parameters to ValidationPipe({whitelist:true}) we can strip all the extra properties that were sent in the request, we can also add ValidationPipe({whitelist:true, forbidWhitelisted:true}) to return error if extra properties are sent in requests</w:t>
       </w:r>
     </w:p>
     <w:p>
       <w:r>
         <w:lastRenderedPageBreak/>
-        <w:t xml:space="preserve">If we pass </w:t>
-      </w:r>
-      <w:proofErr w:type="spellStart"/>
-      <w:r>
-        <w:t>forbidNonWhitelisted</w:t>
-      </w:r>
-      <w:proofErr w:type="spellEnd"/>
-      <w:r>
-        <w:t xml:space="preserve">: true in validation pipe, it </w:t>
-      </w:r>
-      <w:proofErr w:type="gramStart"/>
-      <w:r>
-        <w:t>would</w:t>
-      </w:r>
-      <w:proofErr w:type="gramEnd"/>
-      <w:r>
-        <w:t xml:space="preserve"> give an error if extra properties are sent in the request</w:t>
-      </w:r>
-    </w:p>
-    <w:p>
-      <w:proofErr w:type="spellStart"/>
-      <w:proofErr w:type="gramStart"/>
-      <w:r>
-        <w:t>Transform:true</w:t>
-      </w:r>
-      <w:proofErr w:type="spellEnd"/>
-      <w:proofErr w:type="gramEnd"/>
-      <w:r>
-        <w:t xml:space="preserve"> passing in the validation pipe </w:t>
-      </w:r>
-      <w:proofErr w:type="gramStart"/>
-      <w:r>
-        <w:t>help</w:t>
-      </w:r>
-      <w:proofErr w:type="gramEnd"/>
-      <w:r>
-        <w:t xml:space="preserve"> transform the objects that are sent in the request. By </w:t>
-      </w:r>
-      <w:proofErr w:type="gramStart"/>
-      <w:r>
-        <w:t>Default</w:t>
-      </w:r>
-      <w:proofErr w:type="gramEnd"/>
-      <w:r>
-        <w:t xml:space="preserve"> all data is sent in a request as JSON, passing transform flag will enable validation pipe to transform JSON data into required type (or primitive type) mentioned in the controller</w:t>
-      </w:r>
-      <w:r>
-        <w:t xml:space="preserve">. This helps us to transform the body, params </w:t>
-      </w:r>
-      <w:proofErr w:type="spellStart"/>
-      <w:r>
-        <w:t>etc</w:t>
-      </w:r>
-      <w:proofErr w:type="spellEnd"/>
-      <w:r>
-        <w:t xml:space="preserve"> into actual types that are mentioned at the controller level.</w:t>
+        <w:t>If we pass forbidNonWhitelisted: true in validation pipe, it would give an error if extra properties are sent in the request</w:t>
+      </w:r>
+    </w:p>
+    <w:p>
+      <w:r>
+        <w:t>Transform:true passing in the validation pipe help transform the objects that are sent in the request. By Default all data is sent in a request as JSON, passing transform flag will enable validation pipe to transform JSON data into required type (or primitive type) mentioned in the controller</w:t>
+      </w:r>
+      <w:r>
+        <w:t>. This helps us to transform the body, params etc into actual types that are mentioned at the controller level.</w:t>
       </w:r>
     </w:p>
     <w:p/>
@@ -489,15 +145,7 @@
     </w:p>
     <w:p>
       <w:r>
-        <w:t xml:space="preserve">There are some other building blocks in </w:t>
-      </w:r>
-      <w:proofErr w:type="spellStart"/>
-      <w:r>
-        <w:t>NestJs</w:t>
-      </w:r>
-      <w:proofErr w:type="spellEnd"/>
-      <w:r>
-        <w:t xml:space="preserve">. </w:t>
+        <w:t xml:space="preserve">There are some other building blocks in NestJs. </w:t>
       </w:r>
     </w:p>
     <w:p>
@@ -557,38 +205,17 @@
         <w:t xml:space="preserve"> Used to handle and process some unhandled exception that might occur in our application</w:t>
       </w:r>
       <w:r>
-        <w:t xml:space="preserve">. They let us control the exact flow of responses that we send back to the </w:t>
-      </w:r>
-      <w:proofErr w:type="gramStart"/>
-      <w:r>
-        <w:t>client</w:t>
-      </w:r>
-      <w:proofErr w:type="gramEnd"/>
-    </w:p>
-    <w:p>
-      <w:r>
-        <w:t>Pipes: These are used mainly for 2 things. (</w:t>
-      </w:r>
-      <w:proofErr w:type="spellStart"/>
-      <w:r>
-        <w:t>i</w:t>
-      </w:r>
-      <w:proofErr w:type="spellEnd"/>
-      <w:r>
-        <w:t>) Transformation, meaning to transform the input data to desired output (ii) Validation</w:t>
-      </w:r>
-    </w:p>
-    <w:p>
-      <w:r>
-        <w:t xml:space="preserve">Guards: Determines if a given request needs certain conditions like Authorization, Roles, Authentication etc. If condition is </w:t>
-      </w:r>
-      <w:proofErr w:type="gramStart"/>
-      <w:r>
-        <w:t>met</w:t>
-      </w:r>
-      <w:proofErr w:type="gramEnd"/>
-      <w:r>
-        <w:t xml:space="preserve"> then the request is allowed to access the route.</w:t>
+        <w:t>. They let us control the exact flow of responses that we send back to the client</w:t>
+      </w:r>
+    </w:p>
+    <w:p>
+      <w:r>
+        <w:t>Pipes: These are used mainly for 2 things. (i) Transformation, meaning to transform the input data to desired output (ii) Validation</w:t>
+      </w:r>
+    </w:p>
+    <w:p>
+      <w:r>
+        <w:t>Guards: Determines if a given request needs certain conditions like Authorization, Roles, Authentication etc. If condition is met then the request is allowed to access the route.</w:t>
       </w:r>
     </w:p>
     <w:p>
@@ -602,13 +229,8 @@
         <w:t xml:space="preserve">These building blocks are available to </w:t>
       </w:r>
       <w:r>
-        <w:t xml:space="preserve">bind in </w:t>
-      </w:r>
-      <w:proofErr w:type="gramStart"/>
-      <w:r>
-        <w:t>following</w:t>
-      </w:r>
-      <w:proofErr w:type="gramEnd"/>
+        <w:t>bind in following</w:t>
+      </w:r>
       <w:r>
         <w:t xml:space="preserve"> </w:t>
       </w:r>
@@ -676,48 +298,39 @@
     <w:p>
       <w:r>
         <w:tab/>
-      </w:r>
-      <w:proofErr w:type="spellStart"/>
-      <w:r>
-        <w:t>NestJS</w:t>
-      </w:r>
-      <w:proofErr w:type="spellEnd"/>
-      <w:r>
-        <w:t xml:space="preserve"> comes with a build in exceptions layer, responsible for processing all unhandled exceptions across our application</w:t>
-      </w:r>
-      <w:r>
-        <w:t xml:space="preserve">. When an exception is not handled by our application, its automatically caught by this layer that sends the appropriate </w:t>
-      </w:r>
-      <w:proofErr w:type="gramStart"/>
-      <w:r>
-        <w:t>user friendly</w:t>
-      </w:r>
-      <w:proofErr w:type="gramEnd"/>
-      <w:r>
-        <w:t xml:space="preserve"> response. Out of the box, this action is performed by a </w:t>
-      </w:r>
-      <w:proofErr w:type="gramStart"/>
-      <w:r>
-        <w:t>built in</w:t>
-      </w:r>
-      <w:proofErr w:type="gramEnd"/>
-      <w:r>
-        <w:t xml:space="preserve"> global exception filter. While this basic exception filter may handle many uses </w:t>
+        <w:t>NestJS comes with a build in exceptions layer, responsible for processing all unhandled exceptions across our application</w:t>
+      </w:r>
+      <w:r>
+        <w:t xml:space="preserve">. When an exception is not handled by our application, its automatically caught by this layer that sends the appropriate user friendly response. Out of the box, this action is performed by a built in global exception filter. While this basic exception filter may handle many uses </w:t>
       </w:r>
       <w:r>
         <w:lastRenderedPageBreak/>
-        <w:t xml:space="preserve">cases for us, we may want full control over it. For </w:t>
-      </w:r>
-      <w:proofErr w:type="gramStart"/>
-      <w:r>
-        <w:t>example</w:t>
-      </w:r>
-      <w:proofErr w:type="gramEnd"/>
-      <w:r>
-        <w:t xml:space="preserve"> we may want to implement exception logging or return </w:t>
+        <w:t xml:space="preserve">cases for us, we may want full control over it. For example we may want to implement exception logging or return </w:t>
       </w:r>
       <w:r>
         <w:t xml:space="preserve">error in different JSON schema.  </w:t>
+      </w:r>
+    </w:p>
+    <w:p/>
+    <w:p>
+      <w:r>
+        <w:t>Protect routes with Guards:</w:t>
+      </w:r>
+    </w:p>
+    <w:p>
+      <w:r>
+        <w:t>Guards have a single responsibility which is to determine if the given request is allowed access to something.</w:t>
+      </w:r>
+    </w:p>
+    <w:p>
+      <w:r>
+        <w:t>If the request meets certain conditions mentioned in the guard, it will be allowed to the route else it wont be allowed</w:t>
+      </w:r>
+      <w:r>
+        <w:t xml:space="preserve"> and error would be thrown</w:t>
+      </w:r>
+      <w:r>
+        <w:t>.</w:t>
       </w:r>
     </w:p>
     <w:p>

</xml_diff>

<commit_message>
add interceptor to wrap the response
</commit_message>
<xml_diff>
--- a/Notes.docx
+++ b/Notes.docx
@@ -3,8 +3,13 @@
 <w:document xmlns:wpc="http://schemas.microsoft.com/office/word/2010/wordprocessingCanvas" xmlns:cx="http://schemas.microsoft.com/office/drawing/2014/chartex" xmlns:cx1="http://schemas.microsoft.com/office/drawing/2015/9/8/chartex" xmlns:cx2="http://schemas.microsoft.com/office/drawing/2015/10/21/chartex" xmlns:cx3="http://schemas.microsoft.com/office/drawing/2016/5/9/chartex" xmlns:cx4="http://schemas.microsoft.com/office/drawing/2016/5/10/chartex" xmlns:cx5="http://schemas.microsoft.com/office/drawing/2016/5/11/chartex" xmlns:cx6="http://schemas.microsoft.com/office/drawing/2016/5/12/chartex" xmlns:cx7="http://schemas.microsoft.com/office/drawing/2016/5/13/chartex" xmlns:cx8="http://schemas.microsoft.com/office/drawing/2016/5/14/chartex" xmlns:mc="http://schemas.openxmlformats.org/markup-compatibility/2006" xmlns:aink="http://schemas.microsoft.com/office/drawing/2016/ink" xmlns:am3d="http://schemas.microsoft.com/office/drawing/2017/model3d" xmlns:o="urn:schemas-microsoft-com:office:office" xmlns:oel="http://schemas.microsoft.com/office/2019/extlst" xmlns:r="http://schemas.openxmlformats.org/officeDocument/2006/relationships" xmlns:m="http://schemas.openxmlformats.org/officeDocument/2006/math" xmlns:v="urn:schemas-microsoft-com:vml" xmlns:wp14="http://schemas.microsoft.com/office/word/2010/wordprocessingDrawing" xmlns:wp="http://schemas.openxmlformats.org/drawingml/2006/wordprocessingDrawing" xmlns:w10="urn:schemas-microsoft-com:office:word" xmlns:w="http://schemas.openxmlformats.org/wordprocessingml/2006/main" xmlns:w14="http://schemas.microsoft.com/office/word/2010/wordml" xmlns:w15="http://schemas.microsoft.com/office/word/2012/wordml" xmlns:w16cex="http://schemas.microsoft.com/office/word/2018/wordml/cex" xmlns:w16cid="http://schemas.microsoft.com/office/word/2016/wordml/cid" xmlns:w16="http://schemas.microsoft.com/office/word/2018/wordml" xmlns:w16sdtdh="http://schemas.microsoft.com/office/word/2020/wordml/sdtdatahash" xmlns:w16se="http://schemas.microsoft.com/office/word/2015/wordml/symex" xmlns:wpg="http://schemas.microsoft.com/office/word/2010/wordprocessingGroup" xmlns:wpi="http://schemas.microsoft.com/office/word/2010/wordprocessingInk" xmlns:wne="http://schemas.microsoft.com/office/word/2006/wordml" xmlns:wps="http://schemas.microsoft.com/office/word/2010/wordprocessingShape" mc:Ignorable="w14 w15 w16se w16cid w16 w16cex w16sdtdh wp14">
   <w:body>
     <w:p>
-      <w:r>
-        <w:t>nest generate controller –dry-run</w:t>
+      <w:proofErr w:type="gramStart"/>
+      <w:r>
+        <w:t>nest</w:t>
+      </w:r>
+      <w:proofErr w:type="gramEnd"/>
+      <w:r>
+        <w:t xml:space="preserve"> generate controller –dry-run</w:t>
       </w:r>
     </w:p>
     <w:p>
@@ -19,17 +24,40 @@
     </w:p>
     <w:p>
       <w:r>
-        <w:t>@Params() params</w:t>
-      </w:r>
-    </w:p>
-    <w:p>
-      <w:r>
-        <w:t>@Params(‘id’) id:string</w:t>
-      </w:r>
-    </w:p>
-    <w:p>
-      <w:r>
-        <w:t>@Body() body</w:t>
+        <w:t>@</w:t>
+      </w:r>
+      <w:proofErr w:type="gramStart"/>
+      <w:r>
+        <w:t>Params(</w:t>
+      </w:r>
+      <w:proofErr w:type="gramEnd"/>
+      <w:r>
+        <w:t>) params</w:t>
+      </w:r>
+    </w:p>
+    <w:p>
+      <w:r>
+        <w:t xml:space="preserve">@Params(‘id’) </w:t>
+      </w:r>
+      <w:proofErr w:type="spellStart"/>
+      <w:proofErr w:type="gramStart"/>
+      <w:r>
+        <w:t>id:string</w:t>
+      </w:r>
+      <w:proofErr w:type="spellEnd"/>
+      <w:proofErr w:type="gramEnd"/>
+    </w:p>
+    <w:p>
+      <w:r>
+        <w:t>@</w:t>
+      </w:r>
+      <w:proofErr w:type="gramStart"/>
+      <w:r>
+        <w:t>Body(</w:t>
+      </w:r>
+      <w:proofErr w:type="gramEnd"/>
+      <w:r>
+        <w:t>) body</w:t>
       </w:r>
     </w:p>
     <w:p>
@@ -39,7 +67,15 @@
     </w:p>
     <w:p>
       <w:r>
-        <w:t>@HttpCode(HttpStatus.GONE)</w:t>
+        <w:t>@</w:t>
+      </w:r>
+      <w:proofErr w:type="gramStart"/>
+      <w:r>
+        <w:t>HttpCode(</w:t>
+      </w:r>
+      <w:proofErr w:type="gramEnd"/>
+      <w:r>
+        <w:t>HttpStatus.GONE)</w:t>
       </w:r>
     </w:p>
     <w:p>
@@ -47,7 +83,31 @@
         <w:t xml:space="preserve">As we are using express, we can get the response object as follows </w:t>
       </w:r>
       <w:r>
-        <w:t>@Res() response; using this to send data, we loose the nestjs features like interceptors and http code decorators; Use nest standard response instead of this</w:t>
+        <w:t>@</w:t>
+      </w:r>
+      <w:proofErr w:type="gramStart"/>
+      <w:r>
+        <w:t>Res(</w:t>
+      </w:r>
+      <w:proofErr w:type="gramEnd"/>
+      <w:r>
+        <w:t xml:space="preserve">) response; using this to send data, we </w:t>
+      </w:r>
+      <w:proofErr w:type="spellStart"/>
+      <w:r>
+        <w:t>loose</w:t>
+      </w:r>
+      <w:proofErr w:type="spellEnd"/>
+      <w:r>
+        <w:t xml:space="preserve"> the </w:t>
+      </w:r>
+      <w:proofErr w:type="spellStart"/>
+      <w:r>
+        <w:t>nestjs</w:t>
+      </w:r>
+      <w:proofErr w:type="spellEnd"/>
+      <w:r>
+        <w:t xml:space="preserve"> features like interceptors and http code decorators; Use nest standard response instead of this</w:t>
       </w:r>
     </w:p>
     <w:p>
@@ -58,53 +118,206 @@
         <w:t>ially</w:t>
       </w:r>
       <w:r>
-        <w:t xml:space="preserve"> of the resource</w:t>
-      </w:r>
-    </w:p>
-    <w:p>
-      <w:r>
-        <w:t xml:space="preserve">Normally we use path parameters to identify specific resource and query parameters for filtration and sort </w:t>
-      </w:r>
-    </w:p>
-    <w:p>
-      <w:r>
-        <w:t>@Query()</w:t>
-      </w:r>
-      <w:r>
-        <w:t xml:space="preserve"> paginationQuery</w:t>
-      </w:r>
-    </w:p>
-    <w:p>
-      <w:r>
-        <w:t>Throw new HttpException(`Not Found`, HttpsStatus.NOT_FOUND)</w:t>
-      </w:r>
-    </w:p>
-    <w:p>
-      <w:r>
-        <w:t>Throw new NotFoundException(‘Not found’); // automatically handles the response code and error like {statusCode: 404, “message”: “Coffee not found”, “error”: “Not Found”}</w:t>
-      </w:r>
-    </w:p>
-    <w:p>
-      <w:r>
-        <w:t>Use DTO’s for transferring data, nest g class coffees/sto/create-coffee.dto –no-spec</w:t>
-      </w:r>
-    </w:p>
-    <w:p>
-      <w:r>
-        <w:t>Its good practice to mark all properties in DTO readonly</w:t>
-      </w:r>
-    </w:p>
-    <w:p>
-      <w:r>
-        <w:t>Make different dtos for create, update, patch etc; reuse the properties if needed from already made dtos</w:t>
-      </w:r>
-    </w:p>
-    <w:p>
-      <w:r>
-        <w:t>To use validators and transofrmers, install class-validators and class-transformer package</w:t>
-      </w:r>
-      <w:r>
-        <w:t xml:space="preserve"> and register the validators in main.ts as app.useGlobalPiper(new ValidationPipe())</w:t>
+        <w:t xml:space="preserve"> of the </w:t>
+      </w:r>
+      <w:proofErr w:type="gramStart"/>
+      <w:r>
+        <w:t>resource</w:t>
+      </w:r>
+      <w:proofErr w:type="gramEnd"/>
+    </w:p>
+    <w:p>
+      <w:r>
+        <w:t xml:space="preserve">Normally we use path parameters to identify specific resource and query parameters for filtration and </w:t>
+      </w:r>
+      <w:proofErr w:type="gramStart"/>
+      <w:r>
+        <w:t>sort</w:t>
+      </w:r>
+      <w:proofErr w:type="gramEnd"/>
+      <w:r>
+        <w:t xml:space="preserve"> </w:t>
+      </w:r>
+    </w:p>
+    <w:p>
+      <w:r>
+        <w:t>@</w:t>
+      </w:r>
+      <w:proofErr w:type="gramStart"/>
+      <w:r>
+        <w:t>Query(</w:t>
+      </w:r>
+      <w:proofErr w:type="gramEnd"/>
+      <w:r>
+        <w:t>)</w:t>
+      </w:r>
+      <w:r>
+        <w:t xml:space="preserve"> </w:t>
+      </w:r>
+      <w:proofErr w:type="spellStart"/>
+      <w:r>
+        <w:t>paginationQuery</w:t>
+      </w:r>
+      <w:proofErr w:type="spellEnd"/>
+    </w:p>
+    <w:p>
+      <w:r>
+        <w:t xml:space="preserve">Throw new </w:t>
+      </w:r>
+      <w:proofErr w:type="spellStart"/>
+      <w:proofErr w:type="gramStart"/>
+      <w:r>
+        <w:t>HttpException</w:t>
+      </w:r>
+      <w:proofErr w:type="spellEnd"/>
+      <w:r>
+        <w:t>(</w:t>
+      </w:r>
+      <w:proofErr w:type="gramEnd"/>
+      <w:r>
+        <w:t xml:space="preserve">`Not Found`, </w:t>
+      </w:r>
+      <w:proofErr w:type="spellStart"/>
+      <w:r>
+        <w:t>HttpsStatus.NOT_FOUND</w:t>
+      </w:r>
+      <w:proofErr w:type="spellEnd"/>
+      <w:r>
+        <w:t>)</w:t>
+      </w:r>
+    </w:p>
+    <w:p>
+      <w:r>
+        <w:t xml:space="preserve">Throw new </w:t>
+      </w:r>
+      <w:proofErr w:type="spellStart"/>
+      <w:proofErr w:type="gramStart"/>
+      <w:r>
+        <w:t>NotFoundException</w:t>
+      </w:r>
+      <w:proofErr w:type="spellEnd"/>
+      <w:r>
+        <w:t>(</w:t>
+      </w:r>
+      <w:proofErr w:type="gramEnd"/>
+      <w:r>
+        <w:t>‘Not found’); // automatically handles the response code and error like {</w:t>
+      </w:r>
+      <w:proofErr w:type="spellStart"/>
+      <w:r>
+        <w:t>statusCode</w:t>
+      </w:r>
+      <w:proofErr w:type="spellEnd"/>
+      <w:r>
+        <w:t>: 404, “message”: “Coffee not found”, “error”: “Not Found”}</w:t>
+      </w:r>
+    </w:p>
+    <w:p>
+      <w:r>
+        <w:t>Use DTO’s for transferring data, nest g class coffees/</w:t>
+      </w:r>
+      <w:proofErr w:type="spellStart"/>
+      <w:r>
+        <w:t>sto</w:t>
+      </w:r>
+      <w:proofErr w:type="spellEnd"/>
+      <w:r>
+        <w:t>/create-</w:t>
+      </w:r>
+      <w:proofErr w:type="spellStart"/>
+      <w:r>
+        <w:t>coffee.dto</w:t>
+      </w:r>
+      <w:proofErr w:type="spellEnd"/>
+      <w:r>
+        <w:t xml:space="preserve"> –no-</w:t>
+      </w:r>
+      <w:proofErr w:type="gramStart"/>
+      <w:r>
+        <w:t>spec</w:t>
+      </w:r>
+      <w:proofErr w:type="gramEnd"/>
+    </w:p>
+    <w:p>
+      <w:r>
+        <w:t xml:space="preserve">Its good practice to mark all properties in DTO </w:t>
+      </w:r>
+      <w:proofErr w:type="spellStart"/>
+      <w:proofErr w:type="gramStart"/>
+      <w:r>
+        <w:t>readonly</w:t>
+      </w:r>
+      <w:proofErr w:type="spellEnd"/>
+      <w:proofErr w:type="gramEnd"/>
+    </w:p>
+    <w:p>
+      <w:r>
+        <w:t xml:space="preserve">Make different </w:t>
+      </w:r>
+      <w:proofErr w:type="spellStart"/>
+      <w:r>
+        <w:t>dtos</w:t>
+      </w:r>
+      <w:proofErr w:type="spellEnd"/>
+      <w:r>
+        <w:t xml:space="preserve"> for create, update, patch </w:t>
+      </w:r>
+      <w:proofErr w:type="spellStart"/>
+      <w:r>
+        <w:t>etc</w:t>
+      </w:r>
+      <w:proofErr w:type="spellEnd"/>
+      <w:r>
+        <w:t xml:space="preserve">; reuse the properties if needed from already made </w:t>
+      </w:r>
+      <w:proofErr w:type="spellStart"/>
+      <w:proofErr w:type="gramStart"/>
+      <w:r>
+        <w:t>dtos</w:t>
+      </w:r>
+      <w:proofErr w:type="spellEnd"/>
+      <w:proofErr w:type="gramEnd"/>
+    </w:p>
+    <w:p>
+      <w:r>
+        <w:t xml:space="preserve">To use validators and </w:t>
+      </w:r>
+      <w:proofErr w:type="spellStart"/>
+      <w:r>
+        <w:t>transofrmers</w:t>
+      </w:r>
+      <w:proofErr w:type="spellEnd"/>
+      <w:r>
+        <w:t>, install class-validators and class-transformer package</w:t>
+      </w:r>
+      <w:r>
+        <w:t xml:space="preserve"> and register the validators in </w:t>
+      </w:r>
+      <w:proofErr w:type="spellStart"/>
+      <w:r>
+        <w:t>main.ts</w:t>
+      </w:r>
+      <w:proofErr w:type="spellEnd"/>
+      <w:r>
+        <w:t xml:space="preserve"> as </w:t>
+      </w:r>
+      <w:proofErr w:type="spellStart"/>
+      <w:proofErr w:type="gramStart"/>
+      <w:r>
+        <w:t>app.useGlobalPiper</w:t>
+      </w:r>
+      <w:proofErr w:type="spellEnd"/>
+      <w:proofErr w:type="gramEnd"/>
+      <w:r>
+        <w:t xml:space="preserve">(new </w:t>
+      </w:r>
+      <w:proofErr w:type="spellStart"/>
+      <w:r>
+        <w:t>ValidationPipe</w:t>
+      </w:r>
+      <w:proofErr w:type="spellEnd"/>
+      <w:r>
+        <w:t>())</w:t>
       </w:r>
       <w:r>
         <w:t>; After adding this you can directly import the validators in DTO’s and use them there</w:t>
@@ -112,29 +325,160 @@
     </w:p>
     <w:p>
       <w:r>
-        <w:t>We can reuse already made DTO’s using mappedTypes package. Install the mapped Type package and use already made DTO’s as    export class UpdateCoffeeDTO extends PartialType(CreateCoffeeDTO)</w:t>
-      </w:r>
-      <w:r>
-        <w:t>{}; This inherits all the validation rules of CreateCoffeeDTO and also applied additional rule of optional (@IsOptional()) on all the inherited fields</w:t>
-      </w:r>
-    </w:p>
-    <w:p>
-      <w:r>
-        <w:t>With parameters to ValidationPipe({whitelist:true}) we can strip all the extra properties that were sent in the request, we can also add ValidationPipe({whitelist:true, forbidWhitelisted:true}) to return error if extra properties are sent in requests</w:t>
+        <w:t xml:space="preserve">We can reuse already made DTO’s using </w:t>
+      </w:r>
+      <w:proofErr w:type="spellStart"/>
+      <w:r>
+        <w:t>mappedTypes</w:t>
+      </w:r>
+      <w:proofErr w:type="spellEnd"/>
+      <w:r>
+        <w:t xml:space="preserve"> package. Install the mapped Type package and use already made DTO’s as    export class </w:t>
+      </w:r>
+      <w:proofErr w:type="spellStart"/>
+      <w:r>
+        <w:t>UpdateCoffeeDTO</w:t>
+      </w:r>
+      <w:proofErr w:type="spellEnd"/>
+      <w:r>
+        <w:t xml:space="preserve"> extends </w:t>
+      </w:r>
+      <w:proofErr w:type="spellStart"/>
+      <w:proofErr w:type="gramStart"/>
+      <w:r>
+        <w:t>PartialType</w:t>
+      </w:r>
+      <w:proofErr w:type="spellEnd"/>
+      <w:r>
+        <w:t>(</w:t>
+      </w:r>
+      <w:proofErr w:type="spellStart"/>
+      <w:proofErr w:type="gramEnd"/>
+      <w:r>
+        <w:t>CreateCoffeeDTO</w:t>
+      </w:r>
+      <w:proofErr w:type="spellEnd"/>
+      <w:r>
+        <w:t>)</w:t>
+      </w:r>
+      <w:r>
+        <w:t xml:space="preserve">{}; This inherits all the validation rules of </w:t>
+      </w:r>
+      <w:proofErr w:type="spellStart"/>
+      <w:r>
+        <w:t>CreateCoffeeDTO</w:t>
+      </w:r>
+      <w:proofErr w:type="spellEnd"/>
+      <w:r>
+        <w:t xml:space="preserve"> and also applied additional rule of optional (@IsOptional()) on all the inherited fields</w:t>
+      </w:r>
+    </w:p>
+    <w:p>
+      <w:r>
+        <w:t xml:space="preserve">With parameters to </w:t>
+      </w:r>
+      <w:proofErr w:type="spellStart"/>
+      <w:r>
+        <w:t>ValidationPipe</w:t>
+      </w:r>
+      <w:proofErr w:type="spellEnd"/>
+      <w:r>
+        <w:t>({</w:t>
+      </w:r>
+      <w:proofErr w:type="spellStart"/>
+      <w:proofErr w:type="gramStart"/>
+      <w:r>
+        <w:t>whitelist:true</w:t>
+      </w:r>
+      <w:proofErr w:type="spellEnd"/>
+      <w:proofErr w:type="gramEnd"/>
+      <w:r>
+        <w:t xml:space="preserve">}) we can strip all the extra properties that were sent in the request, we can also add </w:t>
+      </w:r>
+      <w:proofErr w:type="spellStart"/>
+      <w:r>
+        <w:t>ValidationPipe</w:t>
+      </w:r>
+      <w:proofErr w:type="spellEnd"/>
+      <w:r>
+        <w:t>({</w:t>
+      </w:r>
+      <w:proofErr w:type="spellStart"/>
+      <w:r>
+        <w:t>whitelist:true</w:t>
+      </w:r>
+      <w:proofErr w:type="spellEnd"/>
+      <w:r>
+        <w:t xml:space="preserve">, </w:t>
+      </w:r>
+      <w:proofErr w:type="spellStart"/>
+      <w:r>
+        <w:t>forbidWhitelisted:true</w:t>
+      </w:r>
+      <w:proofErr w:type="spellEnd"/>
+      <w:r>
+        <w:t>}) to return error if extra properties are sent in requests</w:t>
       </w:r>
     </w:p>
     <w:p>
       <w:r>
         <w:lastRenderedPageBreak/>
-        <w:t>If we pass forbidNonWhitelisted: true in validation pipe, it would give an error if extra properties are sent in the request</w:t>
-      </w:r>
-    </w:p>
-    <w:p>
-      <w:r>
-        <w:t>Transform:true passing in the validation pipe help transform the objects that are sent in the request. By Default all data is sent in a request as JSON, passing transform flag will enable validation pipe to transform JSON data into required type (or primitive type) mentioned in the controller</w:t>
-      </w:r>
-      <w:r>
-        <w:t>. This helps us to transform the body, params etc into actual types that are mentioned at the controller level.</w:t>
+        <w:t xml:space="preserve">If we pass </w:t>
+      </w:r>
+      <w:proofErr w:type="spellStart"/>
+      <w:r>
+        <w:t>forbidNonWhitelisted</w:t>
+      </w:r>
+      <w:proofErr w:type="spellEnd"/>
+      <w:r>
+        <w:t xml:space="preserve">: true in validation pipe, it </w:t>
+      </w:r>
+      <w:proofErr w:type="gramStart"/>
+      <w:r>
+        <w:t>would</w:t>
+      </w:r>
+      <w:proofErr w:type="gramEnd"/>
+      <w:r>
+        <w:t xml:space="preserve"> give an error if extra properties are sent in the request</w:t>
+      </w:r>
+    </w:p>
+    <w:p>
+      <w:proofErr w:type="spellStart"/>
+      <w:proofErr w:type="gramStart"/>
+      <w:r>
+        <w:t>Transform:true</w:t>
+      </w:r>
+      <w:proofErr w:type="spellEnd"/>
+      <w:proofErr w:type="gramEnd"/>
+      <w:r>
+        <w:t xml:space="preserve"> passing in the validation pipe </w:t>
+      </w:r>
+      <w:proofErr w:type="gramStart"/>
+      <w:r>
+        <w:t>help</w:t>
+      </w:r>
+      <w:proofErr w:type="gramEnd"/>
+      <w:r>
+        <w:t xml:space="preserve"> transform the objects that are sent in the request. By </w:t>
+      </w:r>
+      <w:proofErr w:type="gramStart"/>
+      <w:r>
+        <w:t>Default</w:t>
+      </w:r>
+      <w:proofErr w:type="gramEnd"/>
+      <w:r>
+        <w:t xml:space="preserve"> all data is sent in a request as JSON, passing transform flag will enable validation pipe to transform JSON data into required type (or primitive type) mentioned in the controller</w:t>
+      </w:r>
+      <w:r>
+        <w:t xml:space="preserve">. This helps us to transform the body, params </w:t>
+      </w:r>
+      <w:proofErr w:type="spellStart"/>
+      <w:r>
+        <w:t>etc</w:t>
+      </w:r>
+      <w:proofErr w:type="spellEnd"/>
+      <w:r>
+        <w:t xml:space="preserve"> into actual types that are mentioned at the controller level.</w:t>
       </w:r>
     </w:p>
     <w:p/>
@@ -145,7 +489,15 @@
     </w:p>
     <w:p>
       <w:r>
-        <w:t xml:space="preserve">There are some other building blocks in NestJs. </w:t>
+        <w:t xml:space="preserve">There are some other building blocks in </w:t>
+      </w:r>
+      <w:proofErr w:type="spellStart"/>
+      <w:r>
+        <w:t>NestJs</w:t>
+      </w:r>
+      <w:proofErr w:type="spellEnd"/>
+      <w:r>
+        <w:t xml:space="preserve">. </w:t>
       </w:r>
     </w:p>
     <w:p>
@@ -205,17 +557,38 @@
         <w:t xml:space="preserve"> Used to handle and process some unhandled exception that might occur in our application</w:t>
       </w:r>
       <w:r>
-        <w:t>. They let us control the exact flow of responses that we send back to the client</w:t>
-      </w:r>
-    </w:p>
-    <w:p>
-      <w:r>
-        <w:t>Pipes: These are used mainly for 2 things. (i) Transformation, meaning to transform the input data to desired output (ii) Validation</w:t>
-      </w:r>
-    </w:p>
-    <w:p>
-      <w:r>
-        <w:t>Guards: Determines if a given request needs certain conditions like Authorization, Roles, Authentication etc. If condition is met then the request is allowed to access the route.</w:t>
+        <w:t xml:space="preserve">. They let us control the exact flow of responses that we send back to the </w:t>
+      </w:r>
+      <w:proofErr w:type="gramStart"/>
+      <w:r>
+        <w:t>client</w:t>
+      </w:r>
+      <w:proofErr w:type="gramEnd"/>
+    </w:p>
+    <w:p>
+      <w:r>
+        <w:t>Pipes: These are used mainly for 2 things. (</w:t>
+      </w:r>
+      <w:proofErr w:type="spellStart"/>
+      <w:r>
+        <w:t>i</w:t>
+      </w:r>
+      <w:proofErr w:type="spellEnd"/>
+      <w:r>
+        <w:t>) Transformation, meaning to transform the input data to desired output (ii) Validation</w:t>
+      </w:r>
+    </w:p>
+    <w:p>
+      <w:r>
+        <w:t xml:space="preserve">Guards: Determines if a given request needs certain conditions like Authorization, Roles, Authentication etc. If condition is </w:t>
+      </w:r>
+      <w:proofErr w:type="gramStart"/>
+      <w:r>
+        <w:t>met</w:t>
+      </w:r>
+      <w:proofErr w:type="gramEnd"/>
+      <w:r>
+        <w:t xml:space="preserve"> then the request is allowed to access the route.</w:t>
       </w:r>
     </w:p>
     <w:p>
@@ -229,8 +602,13 @@
         <w:t xml:space="preserve">These building blocks are available to </w:t>
       </w:r>
       <w:r>
-        <w:t>bind in following</w:t>
-      </w:r>
+        <w:t xml:space="preserve">bind in </w:t>
+      </w:r>
+      <w:proofErr w:type="gramStart"/>
+      <w:r>
+        <w:t>following</w:t>
+      </w:r>
+      <w:proofErr w:type="gramEnd"/>
       <w:r>
         <w:t xml:space="preserve"> </w:t>
       </w:r>
@@ -298,14 +676,45 @@
     <w:p>
       <w:r>
         <w:tab/>
-        <w:t>NestJS comes with a build in exceptions layer, responsible for processing all unhandled exceptions across our application</w:t>
-      </w:r>
-      <w:r>
-        <w:t xml:space="preserve">. When an exception is not handled by our application, its automatically caught by this layer that sends the appropriate user friendly response. Out of the box, this action is performed by a built in global exception filter. While this basic exception filter may handle many uses </w:t>
+      </w:r>
+      <w:proofErr w:type="spellStart"/>
+      <w:r>
+        <w:t>NestJS</w:t>
+      </w:r>
+      <w:proofErr w:type="spellEnd"/>
+      <w:r>
+        <w:t xml:space="preserve"> comes with a build in exceptions layer, responsible for processing all unhandled exceptions across our application</w:t>
+      </w:r>
+      <w:r>
+        <w:t xml:space="preserve">. When an exception is not handled by our application, its automatically caught by this layer that sends the appropriate </w:t>
+      </w:r>
+      <w:proofErr w:type="gramStart"/>
+      <w:r>
+        <w:t>user friendly</w:t>
+      </w:r>
+      <w:proofErr w:type="gramEnd"/>
+      <w:r>
+        <w:t xml:space="preserve"> response. Out of the box, this action is performed by a </w:t>
+      </w:r>
+      <w:proofErr w:type="gramStart"/>
+      <w:r>
+        <w:t>built in</w:t>
+      </w:r>
+      <w:proofErr w:type="gramEnd"/>
+      <w:r>
+        <w:t xml:space="preserve"> global exception filter. While this basic exception filter may handle many uses </w:t>
       </w:r>
       <w:r>
         <w:lastRenderedPageBreak/>
-        <w:t xml:space="preserve">cases for us, we may want full control over it. For example we may want to implement exception logging or return </w:t>
+        <w:t xml:space="preserve">cases for us, we may want full control over it. For </w:t>
+      </w:r>
+      <w:proofErr w:type="gramStart"/>
+      <w:r>
+        <w:t>example</w:t>
+      </w:r>
+      <w:proofErr w:type="gramEnd"/>
+      <w:r>
+        <w:t xml:space="preserve"> we may want to implement exception logging or return </w:t>
       </w:r>
       <w:r>
         <w:t xml:space="preserve">error in different JSON schema.  </w:t>
@@ -324,15 +733,126 @@
     </w:p>
     <w:p>
       <w:r>
-        <w:t>If the request meets certain conditions mentioned in the guard, it will be allowed to the route else it wont be allowed</w:t>
-      </w:r>
-      <w:r>
-        <w:t xml:space="preserve"> and error would be thrown</w:t>
+        <w:t xml:space="preserve">If the request meets certain conditions mentioned in the guard, it will be allowed to the route else it </w:t>
+      </w:r>
+      <w:proofErr w:type="spellStart"/>
+      <w:r>
+        <w:t>wont</w:t>
+      </w:r>
+      <w:proofErr w:type="spellEnd"/>
+      <w:r>
+        <w:t xml:space="preserve"> be allowed</w:t>
+      </w:r>
+      <w:r>
+        <w:t xml:space="preserve"> and error would be </w:t>
+      </w:r>
+      <w:proofErr w:type="gramStart"/>
+      <w:r>
+        <w:t>thrown</w:t>
+      </w:r>
+      <w:r>
+        <w:t xml:space="preserve"> </w:t>
       </w:r>
       <w:r>
         <w:t>.</w:t>
       </w:r>
-    </w:p>
+      <w:proofErr w:type="gramEnd"/>
+    </w:p>
+    <w:p/>
+    <w:p>
+      <w:r>
+        <w:t xml:space="preserve">Add Pointcuts with Interceptors: </w:t>
+      </w:r>
+    </w:p>
+    <w:p>
+      <w:r>
+        <w:t xml:space="preserve">Interceptors make it possible for us to </w:t>
+      </w:r>
+    </w:p>
+    <w:p>
+      <w:pPr>
+        <w:pStyle w:val="ListParagraph"/>
+        <w:numPr>
+          <w:ilvl w:val="0"/>
+          <w:numId w:val="3"/>
+        </w:numPr>
+      </w:pPr>
+      <w:r>
+        <w:t xml:space="preserve">Bind extra logic before or after method </w:t>
+      </w:r>
+      <w:proofErr w:type="gramStart"/>
+      <w:r>
+        <w:t>execution</w:t>
+      </w:r>
+      <w:proofErr w:type="gramEnd"/>
+    </w:p>
+    <w:p>
+      <w:pPr>
+        <w:pStyle w:val="ListParagraph"/>
+        <w:numPr>
+          <w:ilvl w:val="0"/>
+          <w:numId w:val="3"/>
+        </w:numPr>
+      </w:pPr>
+      <w:r>
+        <w:t xml:space="preserve">Transform the result returned from a </w:t>
+      </w:r>
+      <w:proofErr w:type="gramStart"/>
+      <w:r>
+        <w:t>method</w:t>
+      </w:r>
+      <w:proofErr w:type="gramEnd"/>
+    </w:p>
+    <w:p>
+      <w:pPr>
+        <w:pStyle w:val="ListParagraph"/>
+        <w:numPr>
+          <w:ilvl w:val="0"/>
+          <w:numId w:val="3"/>
+        </w:numPr>
+      </w:pPr>
+      <w:r>
+        <w:t xml:space="preserve">Transform the exception thrown from a </w:t>
+      </w:r>
+      <w:proofErr w:type="gramStart"/>
+      <w:r>
+        <w:t>method</w:t>
+      </w:r>
+      <w:proofErr w:type="gramEnd"/>
+    </w:p>
+    <w:p>
+      <w:pPr>
+        <w:pStyle w:val="ListParagraph"/>
+        <w:numPr>
+          <w:ilvl w:val="0"/>
+          <w:numId w:val="3"/>
+        </w:numPr>
+      </w:pPr>
+      <w:r>
+        <w:t xml:space="preserve">Extend basic method </w:t>
+      </w:r>
+      <w:proofErr w:type="gramStart"/>
+      <w:r>
+        <w:t>behavior</w:t>
+      </w:r>
+      <w:proofErr w:type="gramEnd"/>
+      <w:r>
+        <w:t xml:space="preserve"> </w:t>
+      </w:r>
+    </w:p>
+    <w:p>
+      <w:pPr>
+        <w:pStyle w:val="ListParagraph"/>
+        <w:numPr>
+          <w:ilvl w:val="0"/>
+          <w:numId w:val="3"/>
+        </w:numPr>
+      </w:pPr>
+      <w:r>
+        <w:t>Or completely overwriting a method depending on a specific condition</w:t>
+      </w:r>
+    </w:p>
+    <w:p/>
     <w:p>
       <w:r>
         <w:tab/>
@@ -357,6 +877,95 @@
 <file path=word/numbering.xml><?xml version="1.0" encoding="utf-8"?>
 <w:numbering xmlns:wpc="http://schemas.microsoft.com/office/word/2010/wordprocessingCanvas" xmlns:cx="http://schemas.microsoft.com/office/drawing/2014/chartex" xmlns:cx1="http://schemas.microsoft.com/office/drawing/2015/9/8/chartex" xmlns:cx2="http://schemas.microsoft.com/office/drawing/2015/10/21/chartex" xmlns:cx3="http://schemas.microsoft.com/office/drawing/2016/5/9/chartex" xmlns:cx4="http://schemas.microsoft.com/office/drawing/2016/5/10/chartex" xmlns:cx5="http://schemas.microsoft.com/office/drawing/2016/5/11/chartex" xmlns:cx6="http://schemas.microsoft.com/office/drawing/2016/5/12/chartex" xmlns:cx7="http://schemas.microsoft.com/office/drawing/2016/5/13/chartex" xmlns:cx8="http://schemas.microsoft.com/office/drawing/2016/5/14/chartex" xmlns:mc="http://schemas.openxmlformats.org/markup-compatibility/2006" xmlns:aink="http://schemas.microsoft.com/office/drawing/2016/ink" xmlns:am3d="http://schemas.microsoft.com/office/drawing/2017/model3d" xmlns:o="urn:schemas-microsoft-com:office:office" xmlns:oel="http://schemas.microsoft.com/office/2019/extlst" xmlns:r="http://schemas.openxmlformats.org/officeDocument/2006/relationships" xmlns:m="http://schemas.openxmlformats.org/officeDocument/2006/math" xmlns:v="urn:schemas-microsoft-com:vml" xmlns:wp14="http://schemas.microsoft.com/office/word/2010/wordprocessingDrawing" xmlns:wp="http://schemas.openxmlformats.org/drawingml/2006/wordprocessingDrawing" xmlns:w10="urn:schemas-microsoft-com:office:word" xmlns:w="http://schemas.openxmlformats.org/wordprocessingml/2006/main" xmlns:w14="http://schemas.microsoft.com/office/word/2010/wordml" xmlns:w15="http://schemas.microsoft.com/office/word/2012/wordml" xmlns:w16cex="http://schemas.microsoft.com/office/word/2018/wordml/cex" xmlns:w16cid="http://schemas.microsoft.com/office/word/2016/wordml/cid" xmlns:w16="http://schemas.microsoft.com/office/word/2018/wordml" xmlns:w16sdtdh="http://schemas.microsoft.com/office/word/2020/wordml/sdtdatahash" xmlns:w16se="http://schemas.microsoft.com/office/word/2015/wordml/symex" xmlns:wpg="http://schemas.microsoft.com/office/word/2010/wordprocessingGroup" xmlns:wpi="http://schemas.microsoft.com/office/word/2010/wordprocessingInk" xmlns:wne="http://schemas.microsoft.com/office/word/2006/wordml" xmlns:wps="http://schemas.microsoft.com/office/word/2010/wordprocessingShape" mc:Ignorable="w14 w15 w16se w16cid w16 w16cex w16sdtdh wp14">
   <w:abstractNum w:abstractNumId="0" w15:restartNumberingAfterBreak="0">
+    <w:nsid w:val="0E8F4027"/>
+    <w:multiLevelType w:val="hybridMultilevel"/>
+    <w:tmpl w:val="D58AB6F8"/>
+    <w:lvl w:ilvl="0" w:tplc="A2FC0E3E">
+      <w:start w:val="1"/>
+      <w:numFmt w:val="lowerRoman"/>
+      <w:lvlText w:val="(%1)"/>
+      <w:lvlJc w:val="left"/>
+      <w:pPr>
+        <w:ind w:left="1080" w:hanging="720"/>
+      </w:pPr>
+      <w:rPr>
+        <w:rFonts w:hint="default"/>
+      </w:rPr>
+    </w:lvl>
+    <w:lvl w:ilvl="1" w:tplc="04090019" w:tentative="1">
+      <w:start w:val="1"/>
+      <w:numFmt w:val="lowerLetter"/>
+      <w:lvlText w:val="%2."/>
+      <w:lvlJc w:val="left"/>
+      <w:pPr>
+        <w:ind w:left="1440" w:hanging="360"/>
+      </w:pPr>
+    </w:lvl>
+    <w:lvl w:ilvl="2" w:tplc="0409001B" w:tentative="1">
+      <w:start w:val="1"/>
+      <w:numFmt w:val="lowerRoman"/>
+      <w:lvlText w:val="%3."/>
+      <w:lvlJc w:val="right"/>
+      <w:pPr>
+        <w:ind w:left="2160" w:hanging="180"/>
+      </w:pPr>
+    </w:lvl>
+    <w:lvl w:ilvl="3" w:tplc="0409000F" w:tentative="1">
+      <w:start w:val="1"/>
+      <w:numFmt w:val="decimal"/>
+      <w:lvlText w:val="%4."/>
+      <w:lvlJc w:val="left"/>
+      <w:pPr>
+        <w:ind w:left="2880" w:hanging="360"/>
+      </w:pPr>
+    </w:lvl>
+    <w:lvl w:ilvl="4" w:tplc="04090019" w:tentative="1">
+      <w:start w:val="1"/>
+      <w:numFmt w:val="lowerLetter"/>
+      <w:lvlText w:val="%5."/>
+      <w:lvlJc w:val="left"/>
+      <w:pPr>
+        <w:ind w:left="3600" w:hanging="360"/>
+      </w:pPr>
+    </w:lvl>
+    <w:lvl w:ilvl="5" w:tplc="0409001B" w:tentative="1">
+      <w:start w:val="1"/>
+      <w:numFmt w:val="lowerRoman"/>
+      <w:lvlText w:val="%6."/>
+      <w:lvlJc w:val="right"/>
+      <w:pPr>
+        <w:ind w:left="4320" w:hanging="180"/>
+      </w:pPr>
+    </w:lvl>
+    <w:lvl w:ilvl="6" w:tplc="0409000F" w:tentative="1">
+      <w:start w:val="1"/>
+      <w:numFmt w:val="decimal"/>
+      <w:lvlText w:val="%7."/>
+      <w:lvlJc w:val="left"/>
+      <w:pPr>
+        <w:ind w:left="5040" w:hanging="360"/>
+      </w:pPr>
+    </w:lvl>
+    <w:lvl w:ilvl="7" w:tplc="04090019" w:tentative="1">
+      <w:start w:val="1"/>
+      <w:numFmt w:val="lowerLetter"/>
+      <w:lvlText w:val="%8."/>
+      <w:lvlJc w:val="left"/>
+      <w:pPr>
+        <w:ind w:left="5760" w:hanging="360"/>
+      </w:pPr>
+    </w:lvl>
+    <w:lvl w:ilvl="8" w:tplc="0409001B" w:tentative="1">
+      <w:start w:val="1"/>
+      <w:numFmt w:val="lowerRoman"/>
+      <w:lvlText w:val="%9."/>
+      <w:lvlJc w:val="right"/>
+      <w:pPr>
+        <w:ind w:left="6480" w:hanging="180"/>
+      </w:pPr>
+    </w:lvl>
+  </w:abstractNum>
+  <w:abstractNum w:abstractNumId="1" w15:restartNumberingAfterBreak="0">
     <w:nsid w:val="64444885"/>
     <w:multiLevelType w:val="hybridMultilevel"/>
     <w:tmpl w:val="3BE6328C"/>
@@ -445,7 +1054,7 @@
       </w:pPr>
     </w:lvl>
   </w:abstractNum>
-  <w:abstractNum w:abstractNumId="1" w15:restartNumberingAfterBreak="0">
+  <w:abstractNum w:abstractNumId="2" w15:restartNumberingAfterBreak="0">
     <w:nsid w:val="71940068"/>
     <w:multiLevelType w:val="hybridMultilevel"/>
     <w:tmpl w:val="2038476C"/>
@@ -535,9 +1144,12 @@
     </w:lvl>
   </w:abstractNum>
   <w:num w:numId="1" w16cid:durableId="809057094">
+    <w:abstractNumId w:val="2"/>
+  </w:num>
+  <w:num w:numId="2" w16cid:durableId="713771559">
     <w:abstractNumId w:val="1"/>
   </w:num>
-  <w:num w:numId="2" w16cid:durableId="713771559">
+  <w:num w:numId="3" w16cid:durableId="159733660">
     <w:abstractNumId w:val="0"/>
   </w:num>
 </w:numbering>

</xml_diff>

<commit_message>
add a parse-int pipe as example to show how pipes work
</commit_message>
<xml_diff>
--- a/Notes.docx
+++ b/Notes.docx
@@ -3,13 +3,8 @@
 <w:document xmlns:wpc="http://schemas.microsoft.com/office/word/2010/wordprocessingCanvas" xmlns:cx="http://schemas.microsoft.com/office/drawing/2014/chartex" xmlns:cx1="http://schemas.microsoft.com/office/drawing/2015/9/8/chartex" xmlns:cx2="http://schemas.microsoft.com/office/drawing/2015/10/21/chartex" xmlns:cx3="http://schemas.microsoft.com/office/drawing/2016/5/9/chartex" xmlns:cx4="http://schemas.microsoft.com/office/drawing/2016/5/10/chartex" xmlns:cx5="http://schemas.microsoft.com/office/drawing/2016/5/11/chartex" xmlns:cx6="http://schemas.microsoft.com/office/drawing/2016/5/12/chartex" xmlns:cx7="http://schemas.microsoft.com/office/drawing/2016/5/13/chartex" xmlns:cx8="http://schemas.microsoft.com/office/drawing/2016/5/14/chartex" xmlns:mc="http://schemas.openxmlformats.org/markup-compatibility/2006" xmlns:aink="http://schemas.microsoft.com/office/drawing/2016/ink" xmlns:am3d="http://schemas.microsoft.com/office/drawing/2017/model3d" xmlns:o="urn:schemas-microsoft-com:office:office" xmlns:oel="http://schemas.microsoft.com/office/2019/extlst" xmlns:r="http://schemas.openxmlformats.org/officeDocument/2006/relationships" xmlns:m="http://schemas.openxmlformats.org/officeDocument/2006/math" xmlns:v="urn:schemas-microsoft-com:vml" xmlns:wp14="http://schemas.microsoft.com/office/word/2010/wordprocessingDrawing" xmlns:wp="http://schemas.openxmlformats.org/drawingml/2006/wordprocessingDrawing" xmlns:w10="urn:schemas-microsoft-com:office:word" xmlns:w="http://schemas.openxmlformats.org/wordprocessingml/2006/main" xmlns:w14="http://schemas.microsoft.com/office/word/2010/wordml" xmlns:w15="http://schemas.microsoft.com/office/word/2012/wordml" xmlns:w16cex="http://schemas.microsoft.com/office/word/2018/wordml/cex" xmlns:w16cid="http://schemas.microsoft.com/office/word/2016/wordml/cid" xmlns:w16="http://schemas.microsoft.com/office/word/2018/wordml" xmlns:w16sdtdh="http://schemas.microsoft.com/office/word/2020/wordml/sdtdatahash" xmlns:w16se="http://schemas.microsoft.com/office/word/2015/wordml/symex" xmlns:wpg="http://schemas.microsoft.com/office/word/2010/wordprocessingGroup" xmlns:wpi="http://schemas.microsoft.com/office/word/2010/wordprocessingInk" xmlns:wne="http://schemas.microsoft.com/office/word/2006/wordml" xmlns:wps="http://schemas.microsoft.com/office/word/2010/wordprocessingShape" mc:Ignorable="w14 w15 w16se w16cid w16 w16cex w16sdtdh wp14">
   <w:body>
     <w:p>
-      <w:proofErr w:type="gramStart"/>
-      <w:r>
-        <w:t>nest</w:t>
-      </w:r>
-      <w:proofErr w:type="gramEnd"/>
-      <w:r>
-        <w:t xml:space="preserve"> generate controller –dry-run</w:t>
+      <w:r>
+        <w:t>nest generate controller –dry-run</w:t>
       </w:r>
     </w:p>
     <w:p>
@@ -24,40 +19,17 @@
     </w:p>
     <w:p>
       <w:r>
-        <w:t>@</w:t>
-      </w:r>
-      <w:proofErr w:type="gramStart"/>
-      <w:r>
-        <w:t>Params(</w:t>
-      </w:r>
-      <w:proofErr w:type="gramEnd"/>
-      <w:r>
-        <w:t>) params</w:t>
-      </w:r>
-    </w:p>
-    <w:p>
-      <w:r>
-        <w:t xml:space="preserve">@Params(‘id’) </w:t>
-      </w:r>
-      <w:proofErr w:type="spellStart"/>
-      <w:proofErr w:type="gramStart"/>
-      <w:r>
-        <w:t>id:string</w:t>
-      </w:r>
-      <w:proofErr w:type="spellEnd"/>
-      <w:proofErr w:type="gramEnd"/>
-    </w:p>
-    <w:p>
-      <w:r>
-        <w:t>@</w:t>
-      </w:r>
-      <w:proofErr w:type="gramStart"/>
-      <w:r>
-        <w:t>Body(</w:t>
-      </w:r>
-      <w:proofErr w:type="gramEnd"/>
-      <w:r>
-        <w:t>) body</w:t>
+        <w:t>@Params() params</w:t>
+      </w:r>
+    </w:p>
+    <w:p>
+      <w:r>
+        <w:t>@Params(‘id’) id:string</w:t>
+      </w:r>
+    </w:p>
+    <w:p>
+      <w:r>
+        <w:t>@Body() body</w:t>
       </w:r>
     </w:p>
     <w:p>
@@ -67,15 +39,7 @@
     </w:p>
     <w:p>
       <w:r>
-        <w:t>@</w:t>
-      </w:r>
-      <w:proofErr w:type="gramStart"/>
-      <w:r>
-        <w:t>HttpCode(</w:t>
-      </w:r>
-      <w:proofErr w:type="gramEnd"/>
-      <w:r>
-        <w:t>HttpStatus.GONE)</w:t>
+        <w:t>@HttpCode(HttpStatus.GONE)</w:t>
       </w:r>
     </w:p>
     <w:p>
@@ -83,31 +47,7 @@
         <w:t xml:space="preserve">As we are using express, we can get the response object as follows </w:t>
       </w:r>
       <w:r>
-        <w:t>@</w:t>
-      </w:r>
-      <w:proofErr w:type="gramStart"/>
-      <w:r>
-        <w:t>Res(</w:t>
-      </w:r>
-      <w:proofErr w:type="gramEnd"/>
-      <w:r>
-        <w:t xml:space="preserve">) response; using this to send data, we </w:t>
-      </w:r>
-      <w:proofErr w:type="spellStart"/>
-      <w:r>
-        <w:t>loose</w:t>
-      </w:r>
-      <w:proofErr w:type="spellEnd"/>
-      <w:r>
-        <w:t xml:space="preserve"> the </w:t>
-      </w:r>
-      <w:proofErr w:type="spellStart"/>
-      <w:r>
-        <w:t>nestjs</w:t>
-      </w:r>
-      <w:proofErr w:type="spellEnd"/>
-      <w:r>
-        <w:t xml:space="preserve"> features like interceptors and http code decorators; Use nest standard response instead of this</w:t>
+        <w:t>@Res() response; using this to send data, we loose the nestjs features like interceptors and http code decorators; Use nest standard response instead of this</w:t>
       </w:r>
     </w:p>
     <w:p>
@@ -118,206 +58,53 @@
         <w:t>ially</w:t>
       </w:r>
       <w:r>
-        <w:t xml:space="preserve"> of the </w:t>
-      </w:r>
-      <w:proofErr w:type="gramStart"/>
-      <w:r>
-        <w:t>resource</w:t>
-      </w:r>
-      <w:proofErr w:type="gramEnd"/>
-    </w:p>
-    <w:p>
-      <w:r>
-        <w:t xml:space="preserve">Normally we use path parameters to identify specific resource and query parameters for filtration and </w:t>
-      </w:r>
-      <w:proofErr w:type="gramStart"/>
-      <w:r>
-        <w:t>sort</w:t>
-      </w:r>
-      <w:proofErr w:type="gramEnd"/>
-      <w:r>
-        <w:t xml:space="preserve"> </w:t>
-      </w:r>
-    </w:p>
-    <w:p>
-      <w:r>
-        <w:t>@</w:t>
-      </w:r>
-      <w:proofErr w:type="gramStart"/>
-      <w:r>
-        <w:t>Query(</w:t>
-      </w:r>
-      <w:proofErr w:type="gramEnd"/>
-      <w:r>
-        <w:t>)</w:t>
-      </w:r>
-      <w:r>
-        <w:t xml:space="preserve"> </w:t>
-      </w:r>
-      <w:proofErr w:type="spellStart"/>
-      <w:r>
-        <w:t>paginationQuery</w:t>
-      </w:r>
-      <w:proofErr w:type="spellEnd"/>
-    </w:p>
-    <w:p>
-      <w:r>
-        <w:t xml:space="preserve">Throw new </w:t>
-      </w:r>
-      <w:proofErr w:type="spellStart"/>
-      <w:proofErr w:type="gramStart"/>
-      <w:r>
-        <w:t>HttpException</w:t>
-      </w:r>
-      <w:proofErr w:type="spellEnd"/>
-      <w:r>
-        <w:t>(</w:t>
-      </w:r>
-      <w:proofErr w:type="gramEnd"/>
-      <w:r>
-        <w:t xml:space="preserve">`Not Found`, </w:t>
-      </w:r>
-      <w:proofErr w:type="spellStart"/>
-      <w:r>
-        <w:t>HttpsStatus.NOT_FOUND</w:t>
-      </w:r>
-      <w:proofErr w:type="spellEnd"/>
-      <w:r>
-        <w:t>)</w:t>
-      </w:r>
-    </w:p>
-    <w:p>
-      <w:r>
-        <w:t xml:space="preserve">Throw new </w:t>
-      </w:r>
-      <w:proofErr w:type="spellStart"/>
-      <w:proofErr w:type="gramStart"/>
-      <w:r>
-        <w:t>NotFoundException</w:t>
-      </w:r>
-      <w:proofErr w:type="spellEnd"/>
-      <w:r>
-        <w:t>(</w:t>
-      </w:r>
-      <w:proofErr w:type="gramEnd"/>
-      <w:r>
-        <w:t>‘Not found’); // automatically handles the response code and error like {</w:t>
-      </w:r>
-      <w:proofErr w:type="spellStart"/>
-      <w:r>
-        <w:t>statusCode</w:t>
-      </w:r>
-      <w:proofErr w:type="spellEnd"/>
-      <w:r>
-        <w:t>: 404, “message”: “Coffee not found”, “error”: “Not Found”}</w:t>
-      </w:r>
-    </w:p>
-    <w:p>
-      <w:r>
-        <w:t>Use DTO’s for transferring data, nest g class coffees/</w:t>
-      </w:r>
-      <w:proofErr w:type="spellStart"/>
-      <w:r>
-        <w:t>sto</w:t>
-      </w:r>
-      <w:proofErr w:type="spellEnd"/>
-      <w:r>
-        <w:t>/create-</w:t>
-      </w:r>
-      <w:proofErr w:type="spellStart"/>
-      <w:r>
-        <w:t>coffee.dto</w:t>
-      </w:r>
-      <w:proofErr w:type="spellEnd"/>
-      <w:r>
-        <w:t xml:space="preserve"> –no-</w:t>
-      </w:r>
-      <w:proofErr w:type="gramStart"/>
-      <w:r>
-        <w:t>spec</w:t>
-      </w:r>
-      <w:proofErr w:type="gramEnd"/>
-    </w:p>
-    <w:p>
-      <w:r>
-        <w:t xml:space="preserve">Its good practice to mark all properties in DTO </w:t>
-      </w:r>
-      <w:proofErr w:type="spellStart"/>
-      <w:proofErr w:type="gramStart"/>
-      <w:r>
-        <w:t>readonly</w:t>
-      </w:r>
-      <w:proofErr w:type="spellEnd"/>
-      <w:proofErr w:type="gramEnd"/>
-    </w:p>
-    <w:p>
-      <w:r>
-        <w:t xml:space="preserve">Make different </w:t>
-      </w:r>
-      <w:proofErr w:type="spellStart"/>
-      <w:r>
-        <w:t>dtos</w:t>
-      </w:r>
-      <w:proofErr w:type="spellEnd"/>
-      <w:r>
-        <w:t xml:space="preserve"> for create, update, patch </w:t>
-      </w:r>
-      <w:proofErr w:type="spellStart"/>
-      <w:r>
-        <w:t>etc</w:t>
-      </w:r>
-      <w:proofErr w:type="spellEnd"/>
-      <w:r>
-        <w:t xml:space="preserve">; reuse the properties if needed from already made </w:t>
-      </w:r>
-      <w:proofErr w:type="spellStart"/>
-      <w:proofErr w:type="gramStart"/>
-      <w:r>
-        <w:t>dtos</w:t>
-      </w:r>
-      <w:proofErr w:type="spellEnd"/>
-      <w:proofErr w:type="gramEnd"/>
-    </w:p>
-    <w:p>
-      <w:r>
-        <w:t xml:space="preserve">To use validators and </w:t>
-      </w:r>
-      <w:proofErr w:type="spellStart"/>
-      <w:r>
-        <w:t>transofrmers</w:t>
-      </w:r>
-      <w:proofErr w:type="spellEnd"/>
-      <w:r>
-        <w:t>, install class-validators and class-transformer package</w:t>
-      </w:r>
-      <w:r>
-        <w:t xml:space="preserve"> and register the validators in </w:t>
-      </w:r>
-      <w:proofErr w:type="spellStart"/>
-      <w:r>
-        <w:t>main.ts</w:t>
-      </w:r>
-      <w:proofErr w:type="spellEnd"/>
-      <w:r>
-        <w:t xml:space="preserve"> as </w:t>
-      </w:r>
-      <w:proofErr w:type="spellStart"/>
-      <w:proofErr w:type="gramStart"/>
-      <w:r>
-        <w:t>app.useGlobalPiper</w:t>
-      </w:r>
-      <w:proofErr w:type="spellEnd"/>
-      <w:proofErr w:type="gramEnd"/>
-      <w:r>
-        <w:t xml:space="preserve">(new </w:t>
-      </w:r>
-      <w:proofErr w:type="spellStart"/>
-      <w:r>
-        <w:t>ValidationPipe</w:t>
-      </w:r>
-      <w:proofErr w:type="spellEnd"/>
-      <w:r>
-        <w:t>())</w:t>
+        <w:t xml:space="preserve"> of the resource</w:t>
+      </w:r>
+    </w:p>
+    <w:p>
+      <w:r>
+        <w:t xml:space="preserve">Normally we use path parameters to identify specific resource and query parameters for filtration and sort </w:t>
+      </w:r>
+    </w:p>
+    <w:p>
+      <w:r>
+        <w:t>@Query()</w:t>
+      </w:r>
+      <w:r>
+        <w:t xml:space="preserve"> paginationQuery</w:t>
+      </w:r>
+    </w:p>
+    <w:p>
+      <w:r>
+        <w:t>Throw new HttpException(`Not Found`, HttpsStatus.NOT_FOUND)</w:t>
+      </w:r>
+    </w:p>
+    <w:p>
+      <w:r>
+        <w:t>Throw new NotFoundException(‘Not found’); // automatically handles the response code and error like {statusCode: 404, “message”: “Coffee not found”, “error”: “Not Found”}</w:t>
+      </w:r>
+    </w:p>
+    <w:p>
+      <w:r>
+        <w:t>Use DTO’s for transferring data, nest g class coffees/sto/create-coffee.dto –no-spec</w:t>
+      </w:r>
+    </w:p>
+    <w:p>
+      <w:r>
+        <w:t>Its good practice to mark all properties in DTO readonly</w:t>
+      </w:r>
+    </w:p>
+    <w:p>
+      <w:r>
+        <w:t>Make different dtos for create, update, patch etc; reuse the properties if needed from already made dtos</w:t>
+      </w:r>
+    </w:p>
+    <w:p>
+      <w:r>
+        <w:t>To use validators and transofrmers, install class-validators and class-transformer package</w:t>
+      </w:r>
+      <w:r>
+        <w:t xml:space="preserve"> and register the validators in main.ts as app.useGlobalPiper(new ValidationPipe())</w:t>
       </w:r>
       <w:r>
         <w:t>; After adding this you can directly import the validators in DTO’s and use them there</w:t>
@@ -325,160 +112,29 @@
     </w:p>
     <w:p>
       <w:r>
-        <w:t xml:space="preserve">We can reuse already made DTO’s using </w:t>
-      </w:r>
-      <w:proofErr w:type="spellStart"/>
-      <w:r>
-        <w:t>mappedTypes</w:t>
-      </w:r>
-      <w:proofErr w:type="spellEnd"/>
-      <w:r>
-        <w:t xml:space="preserve"> package. Install the mapped Type package and use already made DTO’s as    export class </w:t>
-      </w:r>
-      <w:proofErr w:type="spellStart"/>
-      <w:r>
-        <w:t>UpdateCoffeeDTO</w:t>
-      </w:r>
-      <w:proofErr w:type="spellEnd"/>
-      <w:r>
-        <w:t xml:space="preserve"> extends </w:t>
-      </w:r>
-      <w:proofErr w:type="spellStart"/>
-      <w:proofErr w:type="gramStart"/>
-      <w:r>
-        <w:t>PartialType</w:t>
-      </w:r>
-      <w:proofErr w:type="spellEnd"/>
-      <w:r>
-        <w:t>(</w:t>
-      </w:r>
-      <w:proofErr w:type="spellStart"/>
-      <w:proofErr w:type="gramEnd"/>
-      <w:r>
-        <w:t>CreateCoffeeDTO</w:t>
-      </w:r>
-      <w:proofErr w:type="spellEnd"/>
-      <w:r>
-        <w:t>)</w:t>
-      </w:r>
-      <w:r>
-        <w:t xml:space="preserve">{}; This inherits all the validation rules of </w:t>
-      </w:r>
-      <w:proofErr w:type="spellStart"/>
-      <w:r>
-        <w:t>CreateCoffeeDTO</w:t>
-      </w:r>
-      <w:proofErr w:type="spellEnd"/>
-      <w:r>
-        <w:t xml:space="preserve"> and also applied additional rule of optional (@IsOptional()) on all the inherited fields</w:t>
-      </w:r>
-    </w:p>
-    <w:p>
-      <w:r>
-        <w:t xml:space="preserve">With parameters to </w:t>
-      </w:r>
-      <w:proofErr w:type="spellStart"/>
-      <w:r>
-        <w:t>ValidationPipe</w:t>
-      </w:r>
-      <w:proofErr w:type="spellEnd"/>
-      <w:r>
-        <w:t>({</w:t>
-      </w:r>
-      <w:proofErr w:type="spellStart"/>
-      <w:proofErr w:type="gramStart"/>
-      <w:r>
-        <w:t>whitelist:true</w:t>
-      </w:r>
-      <w:proofErr w:type="spellEnd"/>
-      <w:proofErr w:type="gramEnd"/>
-      <w:r>
-        <w:t xml:space="preserve">}) we can strip all the extra properties that were sent in the request, we can also add </w:t>
-      </w:r>
-      <w:proofErr w:type="spellStart"/>
-      <w:r>
-        <w:t>ValidationPipe</w:t>
-      </w:r>
-      <w:proofErr w:type="spellEnd"/>
-      <w:r>
-        <w:t>({</w:t>
-      </w:r>
-      <w:proofErr w:type="spellStart"/>
-      <w:r>
-        <w:t>whitelist:true</w:t>
-      </w:r>
-      <w:proofErr w:type="spellEnd"/>
-      <w:r>
-        <w:t xml:space="preserve">, </w:t>
-      </w:r>
-      <w:proofErr w:type="spellStart"/>
-      <w:r>
-        <w:t>forbidWhitelisted:true</w:t>
-      </w:r>
-      <w:proofErr w:type="spellEnd"/>
-      <w:r>
-        <w:t>}) to return error if extra properties are sent in requests</w:t>
+        <w:t>We can reuse already made DTO’s using mappedTypes package. Install the mapped Type package and use already made DTO’s as    export class UpdateCoffeeDTO extends PartialType(CreateCoffeeDTO)</w:t>
+      </w:r>
+      <w:r>
+        <w:t>{}; This inherits all the validation rules of CreateCoffeeDTO and also applied additional rule of optional (@IsOptional()) on all the inherited fields</w:t>
+      </w:r>
+    </w:p>
+    <w:p>
+      <w:r>
+        <w:t>With parameters to ValidationPipe({whitelist:true}) we can strip all the extra properties that were sent in the request, we can also add ValidationPipe({whitelist:true, forbidWhitelisted:true}) to return error if extra properties are sent in requests</w:t>
       </w:r>
     </w:p>
     <w:p>
       <w:r>
         <w:lastRenderedPageBreak/>
-        <w:t xml:space="preserve">If we pass </w:t>
-      </w:r>
-      <w:proofErr w:type="spellStart"/>
-      <w:r>
-        <w:t>forbidNonWhitelisted</w:t>
-      </w:r>
-      <w:proofErr w:type="spellEnd"/>
-      <w:r>
-        <w:t xml:space="preserve">: true in validation pipe, it </w:t>
-      </w:r>
-      <w:proofErr w:type="gramStart"/>
-      <w:r>
-        <w:t>would</w:t>
-      </w:r>
-      <w:proofErr w:type="gramEnd"/>
-      <w:r>
-        <w:t xml:space="preserve"> give an error if extra properties are sent in the request</w:t>
-      </w:r>
-    </w:p>
-    <w:p>
-      <w:proofErr w:type="spellStart"/>
-      <w:proofErr w:type="gramStart"/>
-      <w:r>
-        <w:t>Transform:true</w:t>
-      </w:r>
-      <w:proofErr w:type="spellEnd"/>
-      <w:proofErr w:type="gramEnd"/>
-      <w:r>
-        <w:t xml:space="preserve"> passing in the validation pipe </w:t>
-      </w:r>
-      <w:proofErr w:type="gramStart"/>
-      <w:r>
-        <w:t>help</w:t>
-      </w:r>
-      <w:proofErr w:type="gramEnd"/>
-      <w:r>
-        <w:t xml:space="preserve"> transform the objects that are sent in the request. By </w:t>
-      </w:r>
-      <w:proofErr w:type="gramStart"/>
-      <w:r>
-        <w:t>Default</w:t>
-      </w:r>
-      <w:proofErr w:type="gramEnd"/>
-      <w:r>
-        <w:t xml:space="preserve"> all data is sent in a request as JSON, passing transform flag will enable validation pipe to transform JSON data into required type (or primitive type) mentioned in the controller</w:t>
-      </w:r>
-      <w:r>
-        <w:t xml:space="preserve">. This helps us to transform the body, params </w:t>
-      </w:r>
-      <w:proofErr w:type="spellStart"/>
-      <w:r>
-        <w:t>etc</w:t>
-      </w:r>
-      <w:proofErr w:type="spellEnd"/>
-      <w:r>
-        <w:t xml:space="preserve"> into actual types that are mentioned at the controller level.</w:t>
+        <w:t>If we pass forbidNonWhitelisted: true in validation pipe, it would give an error if extra properties are sent in the request</w:t>
+      </w:r>
+    </w:p>
+    <w:p>
+      <w:r>
+        <w:t>Transform:true passing in the validation pipe help transform the objects that are sent in the request. By Default all data is sent in a request as JSON, passing transform flag will enable validation pipe to transform JSON data into required type (or primitive type) mentioned in the controller</w:t>
+      </w:r>
+      <w:r>
+        <w:t>. This helps us to transform the body, params etc into actual types that are mentioned at the controller level.</w:t>
       </w:r>
     </w:p>
     <w:p/>
@@ -489,15 +145,7 @@
     </w:p>
     <w:p>
       <w:r>
-        <w:t xml:space="preserve">There are some other building blocks in </w:t>
-      </w:r>
-      <w:proofErr w:type="spellStart"/>
-      <w:r>
-        <w:t>NestJs</w:t>
-      </w:r>
-      <w:proofErr w:type="spellEnd"/>
-      <w:r>
-        <w:t xml:space="preserve">. </w:t>
+        <w:t xml:space="preserve">There are some other building blocks in NestJs. </w:t>
       </w:r>
     </w:p>
     <w:p>
@@ -557,38 +205,17 @@
         <w:t xml:space="preserve"> Used to handle and process some unhandled exception that might occur in our application</w:t>
       </w:r>
       <w:r>
-        <w:t xml:space="preserve">. They let us control the exact flow of responses that we send back to the </w:t>
-      </w:r>
-      <w:proofErr w:type="gramStart"/>
-      <w:r>
-        <w:t>client</w:t>
-      </w:r>
-      <w:proofErr w:type="gramEnd"/>
-    </w:p>
-    <w:p>
-      <w:r>
-        <w:t>Pipes: These are used mainly for 2 things. (</w:t>
-      </w:r>
-      <w:proofErr w:type="spellStart"/>
-      <w:r>
-        <w:t>i</w:t>
-      </w:r>
-      <w:proofErr w:type="spellEnd"/>
-      <w:r>
-        <w:t>) Transformation, meaning to transform the input data to desired output (ii) Validation</w:t>
-      </w:r>
-    </w:p>
-    <w:p>
-      <w:r>
-        <w:t xml:space="preserve">Guards: Determines if a given request needs certain conditions like Authorization, Roles, Authentication etc. If condition is </w:t>
-      </w:r>
-      <w:proofErr w:type="gramStart"/>
-      <w:r>
-        <w:t>met</w:t>
-      </w:r>
-      <w:proofErr w:type="gramEnd"/>
-      <w:r>
-        <w:t xml:space="preserve"> then the request is allowed to access the route.</w:t>
+        <w:t>. They let us control the exact flow of responses that we send back to the client</w:t>
+      </w:r>
+    </w:p>
+    <w:p>
+      <w:r>
+        <w:t>Pipes: These are used mainly for 2 things. (i) Transformation, meaning to transform the input data to desired output (ii) Validation</w:t>
+      </w:r>
+    </w:p>
+    <w:p>
+      <w:r>
+        <w:t>Guards: Determines if a given request needs certain conditions like Authorization, Roles, Authentication etc. If condition is met then the request is allowed to access the route.</w:t>
       </w:r>
     </w:p>
     <w:p>
@@ -602,13 +229,8 @@
         <w:t xml:space="preserve">These building blocks are available to </w:t>
       </w:r>
       <w:r>
-        <w:t xml:space="preserve">bind in </w:t>
-      </w:r>
-      <w:proofErr w:type="gramStart"/>
-      <w:r>
-        <w:t>following</w:t>
-      </w:r>
-      <w:proofErr w:type="gramEnd"/>
+        <w:t>bind in following</w:t>
+      </w:r>
       <w:r>
         <w:t xml:space="preserve"> </w:t>
       </w:r>
@@ -676,45 +298,14 @@
     <w:p>
       <w:r>
         <w:tab/>
-      </w:r>
-      <w:proofErr w:type="spellStart"/>
-      <w:r>
-        <w:t>NestJS</w:t>
-      </w:r>
-      <w:proofErr w:type="spellEnd"/>
-      <w:r>
-        <w:t xml:space="preserve"> comes with a build in exceptions layer, responsible for processing all unhandled exceptions across our application</w:t>
-      </w:r>
-      <w:r>
-        <w:t xml:space="preserve">. When an exception is not handled by our application, its automatically caught by this layer that sends the appropriate </w:t>
-      </w:r>
-      <w:proofErr w:type="gramStart"/>
-      <w:r>
-        <w:t>user friendly</w:t>
-      </w:r>
-      <w:proofErr w:type="gramEnd"/>
-      <w:r>
-        <w:t xml:space="preserve"> response. Out of the box, this action is performed by a </w:t>
-      </w:r>
-      <w:proofErr w:type="gramStart"/>
-      <w:r>
-        <w:t>built in</w:t>
-      </w:r>
-      <w:proofErr w:type="gramEnd"/>
-      <w:r>
-        <w:t xml:space="preserve"> global exception filter. While this basic exception filter may handle many uses </w:t>
+        <w:t>NestJS comes with a build in exceptions layer, responsible for processing all unhandled exceptions across our application</w:t>
+      </w:r>
+      <w:r>
+        <w:t xml:space="preserve">. When an exception is not handled by our application, its automatically caught by this layer that sends the appropriate user friendly response. Out of the box, this action is performed by a built in global exception filter. While this basic exception filter may handle many uses </w:t>
       </w:r>
       <w:r>
         <w:lastRenderedPageBreak/>
-        <w:t xml:space="preserve">cases for us, we may want full control over it. For </w:t>
-      </w:r>
-      <w:proofErr w:type="gramStart"/>
-      <w:r>
-        <w:t>example</w:t>
-      </w:r>
-      <w:proofErr w:type="gramEnd"/>
-      <w:r>
-        <w:t xml:space="preserve"> we may want to implement exception logging or return </w:t>
+        <w:t xml:space="preserve">cases for us, we may want full control over it. For example we may want to implement exception logging or return </w:t>
       </w:r>
       <w:r>
         <w:t xml:space="preserve">error in different JSON schema.  </w:t>
@@ -733,22 +324,10 @@
     </w:p>
     <w:p>
       <w:r>
-        <w:t xml:space="preserve">If the request meets certain conditions mentioned in the guard, it will be allowed to the route else it </w:t>
-      </w:r>
-      <w:proofErr w:type="spellStart"/>
-      <w:r>
-        <w:t>wont</w:t>
-      </w:r>
-      <w:proofErr w:type="spellEnd"/>
-      <w:r>
-        <w:t xml:space="preserve"> be allowed</w:t>
-      </w:r>
-      <w:r>
-        <w:t xml:space="preserve"> and error would be </w:t>
-      </w:r>
-      <w:proofErr w:type="gramStart"/>
-      <w:r>
-        <w:t>thrown</w:t>
+        <w:t>If the request meets certain conditions mentioned in the guard, it will be allowed to the route else it wont be allowed</w:t>
+      </w:r>
+      <w:r>
+        <w:t xml:space="preserve"> and error would be thrown</w:t>
       </w:r>
       <w:r>
         <w:t xml:space="preserve"> </w:t>
@@ -756,7 +335,6 @@
       <w:r>
         <w:t>.</w:t>
       </w:r>
-      <w:proofErr w:type="gramEnd"/>
     </w:p>
     <w:p/>
     <w:p>
@@ -778,13 +356,8 @@
         </w:numPr>
       </w:pPr>
       <w:r>
-        <w:t xml:space="preserve">Bind extra logic before or after method </w:t>
-      </w:r>
-      <w:proofErr w:type="gramStart"/>
-      <w:r>
-        <w:t>execution</w:t>
-      </w:r>
-      <w:proofErr w:type="gramEnd"/>
+        <w:t>Bind extra logic before or after method execution</w:t>
+      </w:r>
     </w:p>
     <w:p>
       <w:pPr>
@@ -795,13 +368,8 @@
         </w:numPr>
       </w:pPr>
       <w:r>
-        <w:t xml:space="preserve">Transform the result returned from a </w:t>
-      </w:r>
-      <w:proofErr w:type="gramStart"/>
-      <w:r>
-        <w:t>method</w:t>
-      </w:r>
-      <w:proofErr w:type="gramEnd"/>
+        <w:t>Transform the result returned from a method</w:t>
+      </w:r>
     </w:p>
     <w:p>
       <w:pPr>
@@ -812,13 +380,8 @@
         </w:numPr>
       </w:pPr>
       <w:r>
-        <w:t xml:space="preserve">Transform the exception thrown from a </w:t>
-      </w:r>
-      <w:proofErr w:type="gramStart"/>
-      <w:r>
-        <w:t>method</w:t>
-      </w:r>
-      <w:proofErr w:type="gramEnd"/>
+        <w:t>Transform the exception thrown from a method</w:t>
+      </w:r>
     </w:p>
     <w:p>
       <w:pPr>
@@ -829,15 +392,7 @@
         </w:numPr>
       </w:pPr>
       <w:r>
-        <w:t xml:space="preserve">Extend basic method </w:t>
-      </w:r>
-      <w:proofErr w:type="gramStart"/>
-      <w:r>
-        <w:t>behavior</w:t>
-      </w:r>
-      <w:proofErr w:type="gramEnd"/>
-      <w:r>
-        <w:t xml:space="preserve"> </w:t>
+        <w:t xml:space="preserve">Extend basic method behavior </w:t>
       </w:r>
     </w:p>
     <w:p>
@@ -850,6 +405,24 @@
       </w:pPr>
       <w:r>
         <w:t>Or completely overwriting a method depending on a specific condition</w:t>
+      </w:r>
+    </w:p>
+    <w:p/>
+    <w:p>
+      <w:r>
+        <w:t>Pipes:</w:t>
+      </w:r>
+    </w:p>
+    <w:p>
+      <w:r>
+        <w:tab/>
+        <w:t>Pipes have 2 typical use cases. Transformation and Vali</w:t>
+      </w:r>
+      <w:r>
+        <w:t>d</w:t>
+      </w:r>
+      <w:r>
+        <w:t xml:space="preserve">ation </w:t>
       </w:r>
     </w:p>
     <w:p/>

</xml_diff>

<commit_message>
add interceptor to route for request-response cycle time
</commit_message>
<xml_diff>
--- a/Notes.docx
+++ b/Notes.docx
@@ -425,6 +425,102 @@
         <w:t xml:space="preserve">ation </w:t>
       </w:r>
     </w:p>
+    <w:p/>
+    <w:p>
+      <w:r>
+        <w:t>Middleware:</w:t>
+      </w:r>
+    </w:p>
+    <w:p>
+      <w:pPr>
+        <w:ind w:firstLine="720"/>
+      </w:pPr>
+      <w:r>
+        <w:t>Middleware is called before the route handler or any other building blocks are processed, this includes inceptors, guards and pipes. Middleware functions have access to the request and response objects and are not tied to any specific method, rather they are tied to a route path.</w:t>
+      </w:r>
+    </w:p>
+    <w:p>
+      <w:pPr>
+        <w:ind w:firstLine="720"/>
+      </w:pPr>
+      <w:r>
+        <w:t xml:space="preserve">Middleware functions can perform the following tasks. </w:t>
+      </w:r>
+    </w:p>
+    <w:p>
+      <w:pPr>
+        <w:pStyle w:val="ListParagraph"/>
+        <w:numPr>
+          <w:ilvl w:val="0"/>
+          <w:numId w:val="4"/>
+        </w:numPr>
+      </w:pPr>
+      <w:r>
+        <w:t>Executing code</w:t>
+      </w:r>
+    </w:p>
+    <w:p>
+      <w:pPr>
+        <w:pStyle w:val="ListParagraph"/>
+        <w:numPr>
+          <w:ilvl w:val="0"/>
+          <w:numId w:val="4"/>
+        </w:numPr>
+      </w:pPr>
+      <w:r>
+        <w:t>Making changes to request and response objects</w:t>
+      </w:r>
+    </w:p>
+    <w:p>
+      <w:pPr>
+        <w:pStyle w:val="ListParagraph"/>
+        <w:numPr>
+          <w:ilvl w:val="0"/>
+          <w:numId w:val="4"/>
+        </w:numPr>
+      </w:pPr>
+      <w:r>
+        <w:t xml:space="preserve">Ending the request and response cycle </w:t>
+      </w:r>
+    </w:p>
+    <w:p>
+      <w:pPr>
+        <w:pStyle w:val="ListParagraph"/>
+        <w:numPr>
+          <w:ilvl w:val="0"/>
+          <w:numId w:val="4"/>
+        </w:numPr>
+      </w:pPr>
+      <w:r>
+        <w:t>Calling the next middleware function in the callstack</w:t>
+      </w:r>
+    </w:p>
+    <w:p>
+      <w:r>
+        <w:t>Middleware must call next() method if its not ending the request response cycle. Otherwise the request will be hanged.</w:t>
+      </w:r>
+    </w:p>
+    <w:p>
+      <w:r>
+        <w:t>Custom Next middleware can be implemented in either a function or a class. Function middleware is stateless; it doesn’t have access to dependencies</w:t>
+      </w:r>
+      <w:r>
+        <w:t xml:space="preserve"> or the DI container</w:t>
+      </w:r>
+      <w:r>
+        <w:t>. Class</w:t>
+      </w:r>
+      <w:r>
+        <w:t xml:space="preserve"> middlewares </w:t>
+      </w:r>
+      <w:r>
+        <w:t xml:space="preserve"> </w:t>
+      </w:r>
+      <w:r>
+        <w:t>can inject the dependencies.</w:t>
+      </w:r>
+    </w:p>
+    <w:p/>
     <w:p/>
     <w:p>
       <w:r>
@@ -716,6 +812,95 @@
       </w:pPr>
     </w:lvl>
   </w:abstractNum>
+  <w:abstractNum w:abstractNumId="3" w15:restartNumberingAfterBreak="0">
+    <w:nsid w:val="77E97035"/>
+    <w:multiLevelType w:val="hybridMultilevel"/>
+    <w:tmpl w:val="B1BC092E"/>
+    <w:lvl w:ilvl="0" w:tplc="D88632A0">
+      <w:start w:val="1"/>
+      <w:numFmt w:val="lowerRoman"/>
+      <w:lvlText w:val="(%1)"/>
+      <w:lvlJc w:val="left"/>
+      <w:pPr>
+        <w:ind w:left="1440" w:hanging="720"/>
+      </w:pPr>
+      <w:rPr>
+        <w:rFonts w:hint="default"/>
+      </w:rPr>
+    </w:lvl>
+    <w:lvl w:ilvl="1" w:tplc="04090019" w:tentative="1">
+      <w:start w:val="1"/>
+      <w:numFmt w:val="lowerLetter"/>
+      <w:lvlText w:val="%2."/>
+      <w:lvlJc w:val="left"/>
+      <w:pPr>
+        <w:ind w:left="1800" w:hanging="360"/>
+      </w:pPr>
+    </w:lvl>
+    <w:lvl w:ilvl="2" w:tplc="0409001B" w:tentative="1">
+      <w:start w:val="1"/>
+      <w:numFmt w:val="lowerRoman"/>
+      <w:lvlText w:val="%3."/>
+      <w:lvlJc w:val="right"/>
+      <w:pPr>
+        <w:ind w:left="2520" w:hanging="180"/>
+      </w:pPr>
+    </w:lvl>
+    <w:lvl w:ilvl="3" w:tplc="0409000F" w:tentative="1">
+      <w:start w:val="1"/>
+      <w:numFmt w:val="decimal"/>
+      <w:lvlText w:val="%4."/>
+      <w:lvlJc w:val="left"/>
+      <w:pPr>
+        <w:ind w:left="3240" w:hanging="360"/>
+      </w:pPr>
+    </w:lvl>
+    <w:lvl w:ilvl="4" w:tplc="04090019" w:tentative="1">
+      <w:start w:val="1"/>
+      <w:numFmt w:val="lowerLetter"/>
+      <w:lvlText w:val="%5."/>
+      <w:lvlJc w:val="left"/>
+      <w:pPr>
+        <w:ind w:left="3960" w:hanging="360"/>
+      </w:pPr>
+    </w:lvl>
+    <w:lvl w:ilvl="5" w:tplc="0409001B" w:tentative="1">
+      <w:start w:val="1"/>
+      <w:numFmt w:val="lowerRoman"/>
+      <w:lvlText w:val="%6."/>
+      <w:lvlJc w:val="right"/>
+      <w:pPr>
+        <w:ind w:left="4680" w:hanging="180"/>
+      </w:pPr>
+    </w:lvl>
+    <w:lvl w:ilvl="6" w:tplc="0409000F" w:tentative="1">
+      <w:start w:val="1"/>
+      <w:numFmt w:val="decimal"/>
+      <w:lvlText w:val="%7."/>
+      <w:lvlJc w:val="left"/>
+      <w:pPr>
+        <w:ind w:left="5400" w:hanging="360"/>
+      </w:pPr>
+    </w:lvl>
+    <w:lvl w:ilvl="7" w:tplc="04090019" w:tentative="1">
+      <w:start w:val="1"/>
+      <w:numFmt w:val="lowerLetter"/>
+      <w:lvlText w:val="%8."/>
+      <w:lvlJc w:val="left"/>
+      <w:pPr>
+        <w:ind w:left="6120" w:hanging="360"/>
+      </w:pPr>
+    </w:lvl>
+    <w:lvl w:ilvl="8" w:tplc="0409001B" w:tentative="1">
+      <w:start w:val="1"/>
+      <w:numFmt w:val="lowerRoman"/>
+      <w:lvlText w:val="%9."/>
+      <w:lvlJc w:val="right"/>
+      <w:pPr>
+        <w:ind w:left="6840" w:hanging="180"/>
+      </w:pPr>
+    </w:lvl>
+  </w:abstractNum>
   <w:num w:numId="1" w16cid:durableId="809057094">
     <w:abstractNumId w:val="2"/>
   </w:num>
@@ -724,6 +909,9 @@
   </w:num>
   <w:num w:numId="3" w16cid:durableId="159733660">
     <w:abstractNumId w:val="0"/>
+  </w:num>
+  <w:num w:numId="4" w16cid:durableId="1022246698">
+    <w:abstractNumId w:val="3"/>
   </w:num>
 </w:numbering>
 </file>

</xml_diff>

<commit_message>
integrate mongoose and make controller and service
</commit_message>
<xml_diff>
--- a/Notes.docx
+++ b/Notes.docx
@@ -134,7 +134,400 @@
         <w:t>Transform:true passing in the validation pipe help transform the objects that are sent in the request. By Default all data is sent in a request as JSON, passing transform flag will enable validation pipe to transform JSON data into required type (or primitive type) mentioned in the controller</w:t>
       </w:r>
       <w:r>
-        <w:t xml:space="preserve">. This helps us to transform the body, params etc into actual types that are mentioned at the controller level. </w:t>
+        <w:t>. This helps us to transform the body, params etc into actual types that are mentioned at the controller level.</w:t>
+      </w:r>
+    </w:p>
+    <w:p/>
+    <w:p>
+      <w:r>
+        <w:t>Other Building Blocks by example:</w:t>
+      </w:r>
+    </w:p>
+    <w:p>
+      <w:r>
+        <w:t xml:space="preserve">There are some other building blocks in NestJs. </w:t>
+      </w:r>
+    </w:p>
+    <w:p>
+      <w:pPr>
+        <w:pStyle w:val="ListParagraph"/>
+        <w:numPr>
+          <w:ilvl w:val="0"/>
+          <w:numId w:val="1"/>
+        </w:numPr>
+      </w:pPr>
+      <w:r>
+        <w:t>Exception Filters</w:t>
+      </w:r>
+    </w:p>
+    <w:p>
+      <w:pPr>
+        <w:pStyle w:val="ListParagraph"/>
+        <w:numPr>
+          <w:ilvl w:val="0"/>
+          <w:numId w:val="1"/>
+        </w:numPr>
+      </w:pPr>
+      <w:r>
+        <w:t>Pipes</w:t>
+      </w:r>
+    </w:p>
+    <w:p>
+      <w:pPr>
+        <w:pStyle w:val="ListParagraph"/>
+        <w:numPr>
+          <w:ilvl w:val="0"/>
+          <w:numId w:val="1"/>
+        </w:numPr>
+      </w:pPr>
+      <w:r>
+        <w:t>Guards</w:t>
+      </w:r>
+    </w:p>
+    <w:p>
+      <w:pPr>
+        <w:pStyle w:val="ListParagraph"/>
+        <w:numPr>
+          <w:ilvl w:val="0"/>
+          <w:numId w:val="1"/>
+        </w:numPr>
+      </w:pPr>
+      <w:r>
+        <w:t>Interceptors</w:t>
+      </w:r>
+    </w:p>
+    <w:p/>
+    <w:p>
+      <w:r>
+        <w:t>Exception Filters:</w:t>
+      </w:r>
+      <w:r>
+        <w:t xml:space="preserve"> Used to handle and process some unhandled exception that might occur in our application</w:t>
+      </w:r>
+      <w:r>
+        <w:t>. They let us control the exact flow of responses that we send back to the client</w:t>
+      </w:r>
+    </w:p>
+    <w:p>
+      <w:r>
+        <w:t>Pipes: These are used mainly for 2 things. (i) Transformation, meaning to transform the input data to desired output (ii) Validation</w:t>
+      </w:r>
+    </w:p>
+    <w:p>
+      <w:r>
+        <w:t>Guards: Determines if a given request needs certain conditions like Authorization, Roles, Authentication etc. If condition is met then the request is allowed to access the route.</w:t>
+      </w:r>
+    </w:p>
+    <w:p>
+      <w:r>
+        <w:t>Interceptors: These have many useful capabilities like bind extra logic before or after method execution, transform the result returned by a method, extend basic method behavior etc.</w:t>
+      </w:r>
+    </w:p>
+    <w:p/>
+    <w:p>
+      <w:r>
+        <w:t xml:space="preserve">These building blocks are available to </w:t>
+      </w:r>
+      <w:r>
+        <w:t>bind in following</w:t>
+      </w:r>
+      <w:r>
+        <w:t xml:space="preserve"> </w:t>
+      </w:r>
+    </w:p>
+    <w:p>
+      <w:pPr>
+        <w:pStyle w:val="ListParagraph"/>
+        <w:numPr>
+          <w:ilvl w:val="0"/>
+          <w:numId w:val="2"/>
+        </w:numPr>
+      </w:pPr>
+      <w:r>
+        <w:t>Global scope</w:t>
+      </w:r>
+    </w:p>
+    <w:p>
+      <w:pPr>
+        <w:pStyle w:val="ListParagraph"/>
+        <w:numPr>
+          <w:ilvl w:val="0"/>
+          <w:numId w:val="2"/>
+        </w:numPr>
+      </w:pPr>
+      <w:r>
+        <w:t>Controller Scope</w:t>
+      </w:r>
+    </w:p>
+    <w:p>
+      <w:pPr>
+        <w:pStyle w:val="ListParagraph"/>
+        <w:numPr>
+          <w:ilvl w:val="0"/>
+          <w:numId w:val="2"/>
+        </w:numPr>
+      </w:pPr>
+      <w:r>
+        <w:t>Method Scope</w:t>
+      </w:r>
+    </w:p>
+    <w:p>
+      <w:pPr>
+        <w:pStyle w:val="ListParagraph"/>
+        <w:numPr>
+          <w:ilvl w:val="0"/>
+          <w:numId w:val="2"/>
+        </w:numPr>
+      </w:pPr>
+      <w:r>
+        <w:t>Params</w:t>
+      </w:r>
+      <w:r>
+        <w:t xml:space="preserve"> Scope</w:t>
+      </w:r>
+      <w:r>
+        <w:t xml:space="preserve"> (Pipe only)</w:t>
+      </w:r>
+    </w:p>
+    <w:p/>
+    <w:p>
+      <w:r>
+        <w:t>Catch Exceptions with Filters:</w:t>
+      </w:r>
+    </w:p>
+    <w:p>
+      <w:r>
+        <w:tab/>
+        <w:t>NestJS comes with a build in exceptions layer, responsible for processing all unhandled exceptions across our application</w:t>
+      </w:r>
+      <w:r>
+        <w:t xml:space="preserve">. When an exception is not handled by our application, its automatically caught by this layer that sends the appropriate user friendly response. Out of the box, this action is performed by a built in global exception filter. While this basic exception filter may handle many uses </w:t>
+      </w:r>
+      <w:r>
+        <w:lastRenderedPageBreak/>
+        <w:t xml:space="preserve">cases for us, we may want full control over it. For example we may want to implement exception logging or return </w:t>
+      </w:r>
+      <w:r>
+        <w:t xml:space="preserve">error in different JSON schema.  </w:t>
+      </w:r>
+    </w:p>
+    <w:p/>
+    <w:p>
+      <w:r>
+        <w:t>Protect routes with Guards:</w:t>
+      </w:r>
+    </w:p>
+    <w:p>
+      <w:r>
+        <w:t>Guards have a single responsibility which is to determine if the given request is allowed access to something.</w:t>
+      </w:r>
+    </w:p>
+    <w:p>
+      <w:r>
+        <w:t>If the request meets certain conditions mentioned in the guard, it will be allowed to the route else it wont be allowed</w:t>
+      </w:r>
+      <w:r>
+        <w:t xml:space="preserve"> and error would be thrown</w:t>
+      </w:r>
+      <w:r>
+        <w:t xml:space="preserve"> </w:t>
+      </w:r>
+      <w:r>
+        <w:t>.</w:t>
+      </w:r>
+    </w:p>
+    <w:p/>
+    <w:p>
+      <w:r>
+        <w:t xml:space="preserve">Add Pointcuts with Interceptors: </w:t>
+      </w:r>
+    </w:p>
+    <w:p>
+      <w:r>
+        <w:t xml:space="preserve">Interceptors make it possible for us to </w:t>
+      </w:r>
+    </w:p>
+    <w:p>
+      <w:pPr>
+        <w:pStyle w:val="ListParagraph"/>
+        <w:numPr>
+          <w:ilvl w:val="0"/>
+          <w:numId w:val="3"/>
+        </w:numPr>
+      </w:pPr>
+      <w:r>
+        <w:t>Bind extra logic before or after method execution</w:t>
+      </w:r>
+    </w:p>
+    <w:p>
+      <w:pPr>
+        <w:pStyle w:val="ListParagraph"/>
+        <w:numPr>
+          <w:ilvl w:val="0"/>
+          <w:numId w:val="3"/>
+        </w:numPr>
+      </w:pPr>
+      <w:r>
+        <w:t>Transform the result returned from a method</w:t>
+      </w:r>
+    </w:p>
+    <w:p>
+      <w:pPr>
+        <w:pStyle w:val="ListParagraph"/>
+        <w:numPr>
+          <w:ilvl w:val="0"/>
+          <w:numId w:val="3"/>
+        </w:numPr>
+      </w:pPr>
+      <w:r>
+        <w:t>Transform the exception thrown from a method</w:t>
+      </w:r>
+    </w:p>
+    <w:p>
+      <w:pPr>
+        <w:pStyle w:val="ListParagraph"/>
+        <w:numPr>
+          <w:ilvl w:val="0"/>
+          <w:numId w:val="3"/>
+        </w:numPr>
+      </w:pPr>
+      <w:r>
+        <w:t xml:space="preserve">Extend basic method behavior </w:t>
+      </w:r>
+    </w:p>
+    <w:p>
+      <w:pPr>
+        <w:pStyle w:val="ListParagraph"/>
+        <w:numPr>
+          <w:ilvl w:val="0"/>
+          <w:numId w:val="3"/>
+        </w:numPr>
+      </w:pPr>
+      <w:r>
+        <w:t>Or completely overwriting a method depending on a specific condition</w:t>
+      </w:r>
+    </w:p>
+    <w:p/>
+    <w:p>
+      <w:r>
+        <w:t>Pipes:</w:t>
+      </w:r>
+    </w:p>
+    <w:p>
+      <w:r>
+        <w:tab/>
+        <w:t>Pipes have 2 typical use cases. Transformation and Vali</w:t>
+      </w:r>
+      <w:r>
+        <w:t>d</w:t>
+      </w:r>
+      <w:r>
+        <w:t xml:space="preserve">ation </w:t>
+      </w:r>
+    </w:p>
+    <w:p/>
+    <w:p>
+      <w:r>
+        <w:t>Middleware:</w:t>
+      </w:r>
+    </w:p>
+    <w:p>
+      <w:pPr>
+        <w:ind w:firstLine="720"/>
+      </w:pPr>
+      <w:r>
+        <w:t>Middleware is called before the route handler or any other building blocks are processed, this includes inceptors, guards and pipes. Middleware functions have access to the request and response objects and are not tied to any specific method, rather they are tied to a route path.</w:t>
+      </w:r>
+    </w:p>
+    <w:p>
+      <w:pPr>
+        <w:ind w:firstLine="720"/>
+      </w:pPr>
+      <w:r>
+        <w:t xml:space="preserve">Middleware functions can perform the following tasks. </w:t>
+      </w:r>
+    </w:p>
+    <w:p>
+      <w:pPr>
+        <w:pStyle w:val="ListParagraph"/>
+        <w:numPr>
+          <w:ilvl w:val="0"/>
+          <w:numId w:val="4"/>
+        </w:numPr>
+      </w:pPr>
+      <w:r>
+        <w:t>Executing code</w:t>
+      </w:r>
+    </w:p>
+    <w:p>
+      <w:pPr>
+        <w:pStyle w:val="ListParagraph"/>
+        <w:numPr>
+          <w:ilvl w:val="0"/>
+          <w:numId w:val="4"/>
+        </w:numPr>
+      </w:pPr>
+      <w:r>
+        <w:t>Making changes to request and response objects</w:t>
+      </w:r>
+    </w:p>
+    <w:p>
+      <w:pPr>
+        <w:pStyle w:val="ListParagraph"/>
+        <w:numPr>
+          <w:ilvl w:val="0"/>
+          <w:numId w:val="4"/>
+        </w:numPr>
+      </w:pPr>
+      <w:r>
+        <w:t xml:space="preserve">Ending the request and response cycle </w:t>
+      </w:r>
+    </w:p>
+    <w:p>
+      <w:pPr>
+        <w:pStyle w:val="ListParagraph"/>
+        <w:numPr>
+          <w:ilvl w:val="0"/>
+          <w:numId w:val="4"/>
+        </w:numPr>
+      </w:pPr>
+      <w:r>
+        <w:t>Calling the next middleware function in the callstack</w:t>
+      </w:r>
+    </w:p>
+    <w:p>
+      <w:r>
+        <w:t>Middleware must call next() method if its not ending the request response cycle. Otherwise the request will be hanged.</w:t>
+      </w:r>
+    </w:p>
+    <w:p>
+      <w:r>
+        <w:t>Custom Next middleware can be implemented in either a function or a class. Function middleware is stateless; it doesn’t have access to dependencies</w:t>
+      </w:r>
+      <w:r>
+        <w:t xml:space="preserve"> or the DI container</w:t>
+      </w:r>
+      <w:r>
+        <w:t>. Class</w:t>
+      </w:r>
+      <w:r>
+        <w:t xml:space="preserve"> middlewares </w:t>
+      </w:r>
+      <w:r>
+        <w:t xml:space="preserve"> </w:t>
+      </w:r>
+      <w:r>
+        <w:t>can inject the dependencies.</w:t>
+      </w:r>
+    </w:p>
+    <w:p/>
+    <w:p/>
+    <w:p>
+      <w:r>
+        <w:tab/>
+      </w:r>
+      <w:r>
+        <w:t xml:space="preserve"> </w:t>
       </w:r>
     </w:p>
     <w:p/>
@@ -148,6 +541,379 @@
     </w:sectPr>
   </w:body>
 </w:document>
+</file>
+
+<file path=word/numbering.xml><?xml version="1.0" encoding="utf-8"?>
+<w:numbering xmlns:wpc="http://schemas.microsoft.com/office/word/2010/wordprocessingCanvas" xmlns:cx="http://schemas.microsoft.com/office/drawing/2014/chartex" xmlns:cx1="http://schemas.microsoft.com/office/drawing/2015/9/8/chartex" xmlns:cx2="http://schemas.microsoft.com/office/drawing/2015/10/21/chartex" xmlns:cx3="http://schemas.microsoft.com/office/drawing/2016/5/9/chartex" xmlns:cx4="http://schemas.microsoft.com/office/drawing/2016/5/10/chartex" xmlns:cx5="http://schemas.microsoft.com/office/drawing/2016/5/11/chartex" xmlns:cx6="http://schemas.microsoft.com/office/drawing/2016/5/12/chartex" xmlns:cx7="http://schemas.microsoft.com/office/drawing/2016/5/13/chartex" xmlns:cx8="http://schemas.microsoft.com/office/drawing/2016/5/14/chartex" xmlns:mc="http://schemas.openxmlformats.org/markup-compatibility/2006" xmlns:aink="http://schemas.microsoft.com/office/drawing/2016/ink" xmlns:am3d="http://schemas.microsoft.com/office/drawing/2017/model3d" xmlns:o="urn:schemas-microsoft-com:office:office" xmlns:oel="http://schemas.microsoft.com/office/2019/extlst" xmlns:r="http://schemas.openxmlformats.org/officeDocument/2006/relationships" xmlns:m="http://schemas.openxmlformats.org/officeDocument/2006/math" xmlns:v="urn:schemas-microsoft-com:vml" xmlns:wp14="http://schemas.microsoft.com/office/word/2010/wordprocessingDrawing" xmlns:wp="http://schemas.openxmlformats.org/drawingml/2006/wordprocessingDrawing" xmlns:w10="urn:schemas-microsoft-com:office:word" xmlns:w="http://schemas.openxmlformats.org/wordprocessingml/2006/main" xmlns:w14="http://schemas.microsoft.com/office/word/2010/wordml" xmlns:w15="http://schemas.microsoft.com/office/word/2012/wordml" xmlns:w16cex="http://schemas.microsoft.com/office/word/2018/wordml/cex" xmlns:w16cid="http://schemas.microsoft.com/office/word/2016/wordml/cid" xmlns:w16="http://schemas.microsoft.com/office/word/2018/wordml" xmlns:w16sdtdh="http://schemas.microsoft.com/office/word/2020/wordml/sdtdatahash" xmlns:w16se="http://schemas.microsoft.com/office/word/2015/wordml/symex" xmlns:wpg="http://schemas.microsoft.com/office/word/2010/wordprocessingGroup" xmlns:wpi="http://schemas.microsoft.com/office/word/2010/wordprocessingInk" xmlns:wne="http://schemas.microsoft.com/office/word/2006/wordml" xmlns:wps="http://schemas.microsoft.com/office/word/2010/wordprocessingShape" mc:Ignorable="w14 w15 w16se w16cid w16 w16cex w16sdtdh wp14">
+  <w:abstractNum w:abstractNumId="0" w15:restartNumberingAfterBreak="0">
+    <w:nsid w:val="0E8F4027"/>
+    <w:multiLevelType w:val="hybridMultilevel"/>
+    <w:tmpl w:val="D58AB6F8"/>
+    <w:lvl w:ilvl="0" w:tplc="A2FC0E3E">
+      <w:start w:val="1"/>
+      <w:numFmt w:val="lowerRoman"/>
+      <w:lvlText w:val="(%1)"/>
+      <w:lvlJc w:val="left"/>
+      <w:pPr>
+        <w:ind w:left="1080" w:hanging="720"/>
+      </w:pPr>
+      <w:rPr>
+        <w:rFonts w:hint="default"/>
+      </w:rPr>
+    </w:lvl>
+    <w:lvl w:ilvl="1" w:tplc="04090019" w:tentative="1">
+      <w:start w:val="1"/>
+      <w:numFmt w:val="lowerLetter"/>
+      <w:lvlText w:val="%2."/>
+      <w:lvlJc w:val="left"/>
+      <w:pPr>
+        <w:ind w:left="1440" w:hanging="360"/>
+      </w:pPr>
+    </w:lvl>
+    <w:lvl w:ilvl="2" w:tplc="0409001B" w:tentative="1">
+      <w:start w:val="1"/>
+      <w:numFmt w:val="lowerRoman"/>
+      <w:lvlText w:val="%3."/>
+      <w:lvlJc w:val="right"/>
+      <w:pPr>
+        <w:ind w:left="2160" w:hanging="180"/>
+      </w:pPr>
+    </w:lvl>
+    <w:lvl w:ilvl="3" w:tplc="0409000F" w:tentative="1">
+      <w:start w:val="1"/>
+      <w:numFmt w:val="decimal"/>
+      <w:lvlText w:val="%4."/>
+      <w:lvlJc w:val="left"/>
+      <w:pPr>
+        <w:ind w:left="2880" w:hanging="360"/>
+      </w:pPr>
+    </w:lvl>
+    <w:lvl w:ilvl="4" w:tplc="04090019" w:tentative="1">
+      <w:start w:val="1"/>
+      <w:numFmt w:val="lowerLetter"/>
+      <w:lvlText w:val="%5."/>
+      <w:lvlJc w:val="left"/>
+      <w:pPr>
+        <w:ind w:left="3600" w:hanging="360"/>
+      </w:pPr>
+    </w:lvl>
+    <w:lvl w:ilvl="5" w:tplc="0409001B" w:tentative="1">
+      <w:start w:val="1"/>
+      <w:numFmt w:val="lowerRoman"/>
+      <w:lvlText w:val="%6."/>
+      <w:lvlJc w:val="right"/>
+      <w:pPr>
+        <w:ind w:left="4320" w:hanging="180"/>
+      </w:pPr>
+    </w:lvl>
+    <w:lvl w:ilvl="6" w:tplc="0409000F" w:tentative="1">
+      <w:start w:val="1"/>
+      <w:numFmt w:val="decimal"/>
+      <w:lvlText w:val="%7."/>
+      <w:lvlJc w:val="left"/>
+      <w:pPr>
+        <w:ind w:left="5040" w:hanging="360"/>
+      </w:pPr>
+    </w:lvl>
+    <w:lvl w:ilvl="7" w:tplc="04090019" w:tentative="1">
+      <w:start w:val="1"/>
+      <w:numFmt w:val="lowerLetter"/>
+      <w:lvlText w:val="%8."/>
+      <w:lvlJc w:val="left"/>
+      <w:pPr>
+        <w:ind w:left="5760" w:hanging="360"/>
+      </w:pPr>
+    </w:lvl>
+    <w:lvl w:ilvl="8" w:tplc="0409001B" w:tentative="1">
+      <w:start w:val="1"/>
+      <w:numFmt w:val="lowerRoman"/>
+      <w:lvlText w:val="%9."/>
+      <w:lvlJc w:val="right"/>
+      <w:pPr>
+        <w:ind w:left="6480" w:hanging="180"/>
+      </w:pPr>
+    </w:lvl>
+  </w:abstractNum>
+  <w:abstractNum w:abstractNumId="1" w15:restartNumberingAfterBreak="0">
+    <w:nsid w:val="64444885"/>
+    <w:multiLevelType w:val="hybridMultilevel"/>
+    <w:tmpl w:val="3BE6328C"/>
+    <w:lvl w:ilvl="0" w:tplc="F6FCBEEE">
+      <w:start w:val="1"/>
+      <w:numFmt w:val="decimal"/>
+      <w:lvlText w:val="%1-"/>
+      <w:lvlJc w:val="left"/>
+      <w:pPr>
+        <w:ind w:left="720" w:hanging="360"/>
+      </w:pPr>
+      <w:rPr>
+        <w:rFonts w:hint="default"/>
+      </w:rPr>
+    </w:lvl>
+    <w:lvl w:ilvl="1" w:tplc="04090019" w:tentative="1">
+      <w:start w:val="1"/>
+      <w:numFmt w:val="lowerLetter"/>
+      <w:lvlText w:val="%2."/>
+      <w:lvlJc w:val="left"/>
+      <w:pPr>
+        <w:ind w:left="1440" w:hanging="360"/>
+      </w:pPr>
+    </w:lvl>
+    <w:lvl w:ilvl="2" w:tplc="0409001B" w:tentative="1">
+      <w:start w:val="1"/>
+      <w:numFmt w:val="lowerRoman"/>
+      <w:lvlText w:val="%3."/>
+      <w:lvlJc w:val="right"/>
+      <w:pPr>
+        <w:ind w:left="2160" w:hanging="180"/>
+      </w:pPr>
+    </w:lvl>
+    <w:lvl w:ilvl="3" w:tplc="0409000F" w:tentative="1">
+      <w:start w:val="1"/>
+      <w:numFmt w:val="decimal"/>
+      <w:lvlText w:val="%4."/>
+      <w:lvlJc w:val="left"/>
+      <w:pPr>
+        <w:ind w:left="2880" w:hanging="360"/>
+      </w:pPr>
+    </w:lvl>
+    <w:lvl w:ilvl="4" w:tplc="04090019" w:tentative="1">
+      <w:start w:val="1"/>
+      <w:numFmt w:val="lowerLetter"/>
+      <w:lvlText w:val="%5."/>
+      <w:lvlJc w:val="left"/>
+      <w:pPr>
+        <w:ind w:left="3600" w:hanging="360"/>
+      </w:pPr>
+    </w:lvl>
+    <w:lvl w:ilvl="5" w:tplc="0409001B" w:tentative="1">
+      <w:start w:val="1"/>
+      <w:numFmt w:val="lowerRoman"/>
+      <w:lvlText w:val="%6."/>
+      <w:lvlJc w:val="right"/>
+      <w:pPr>
+        <w:ind w:left="4320" w:hanging="180"/>
+      </w:pPr>
+    </w:lvl>
+    <w:lvl w:ilvl="6" w:tplc="0409000F" w:tentative="1">
+      <w:start w:val="1"/>
+      <w:numFmt w:val="decimal"/>
+      <w:lvlText w:val="%7."/>
+      <w:lvlJc w:val="left"/>
+      <w:pPr>
+        <w:ind w:left="5040" w:hanging="360"/>
+      </w:pPr>
+    </w:lvl>
+    <w:lvl w:ilvl="7" w:tplc="04090019" w:tentative="1">
+      <w:start w:val="1"/>
+      <w:numFmt w:val="lowerLetter"/>
+      <w:lvlText w:val="%8."/>
+      <w:lvlJc w:val="left"/>
+      <w:pPr>
+        <w:ind w:left="5760" w:hanging="360"/>
+      </w:pPr>
+    </w:lvl>
+    <w:lvl w:ilvl="8" w:tplc="0409001B" w:tentative="1">
+      <w:start w:val="1"/>
+      <w:numFmt w:val="lowerRoman"/>
+      <w:lvlText w:val="%9."/>
+      <w:lvlJc w:val="right"/>
+      <w:pPr>
+        <w:ind w:left="6480" w:hanging="180"/>
+      </w:pPr>
+    </w:lvl>
+  </w:abstractNum>
+  <w:abstractNum w:abstractNumId="2" w15:restartNumberingAfterBreak="0">
+    <w:nsid w:val="71940068"/>
+    <w:multiLevelType w:val="hybridMultilevel"/>
+    <w:tmpl w:val="2038476C"/>
+    <w:lvl w:ilvl="0" w:tplc="5C56E82A">
+      <w:start w:val="1"/>
+      <w:numFmt w:val="decimal"/>
+      <w:lvlText w:val="%1-"/>
+      <w:lvlJc w:val="left"/>
+      <w:pPr>
+        <w:ind w:left="720" w:hanging="360"/>
+      </w:pPr>
+      <w:rPr>
+        <w:rFonts w:hint="default"/>
+      </w:rPr>
+    </w:lvl>
+    <w:lvl w:ilvl="1" w:tplc="04090019" w:tentative="1">
+      <w:start w:val="1"/>
+      <w:numFmt w:val="lowerLetter"/>
+      <w:lvlText w:val="%2."/>
+      <w:lvlJc w:val="left"/>
+      <w:pPr>
+        <w:ind w:left="1440" w:hanging="360"/>
+      </w:pPr>
+    </w:lvl>
+    <w:lvl w:ilvl="2" w:tplc="0409001B" w:tentative="1">
+      <w:start w:val="1"/>
+      <w:numFmt w:val="lowerRoman"/>
+      <w:lvlText w:val="%3."/>
+      <w:lvlJc w:val="right"/>
+      <w:pPr>
+        <w:ind w:left="2160" w:hanging="180"/>
+      </w:pPr>
+    </w:lvl>
+    <w:lvl w:ilvl="3" w:tplc="0409000F" w:tentative="1">
+      <w:start w:val="1"/>
+      <w:numFmt w:val="decimal"/>
+      <w:lvlText w:val="%4."/>
+      <w:lvlJc w:val="left"/>
+      <w:pPr>
+        <w:ind w:left="2880" w:hanging="360"/>
+      </w:pPr>
+    </w:lvl>
+    <w:lvl w:ilvl="4" w:tplc="04090019" w:tentative="1">
+      <w:start w:val="1"/>
+      <w:numFmt w:val="lowerLetter"/>
+      <w:lvlText w:val="%5."/>
+      <w:lvlJc w:val="left"/>
+      <w:pPr>
+        <w:ind w:left="3600" w:hanging="360"/>
+      </w:pPr>
+    </w:lvl>
+    <w:lvl w:ilvl="5" w:tplc="0409001B" w:tentative="1">
+      <w:start w:val="1"/>
+      <w:numFmt w:val="lowerRoman"/>
+      <w:lvlText w:val="%6."/>
+      <w:lvlJc w:val="right"/>
+      <w:pPr>
+        <w:ind w:left="4320" w:hanging="180"/>
+      </w:pPr>
+    </w:lvl>
+    <w:lvl w:ilvl="6" w:tplc="0409000F" w:tentative="1">
+      <w:start w:val="1"/>
+      <w:numFmt w:val="decimal"/>
+      <w:lvlText w:val="%7."/>
+      <w:lvlJc w:val="left"/>
+      <w:pPr>
+        <w:ind w:left="5040" w:hanging="360"/>
+      </w:pPr>
+    </w:lvl>
+    <w:lvl w:ilvl="7" w:tplc="04090019" w:tentative="1">
+      <w:start w:val="1"/>
+      <w:numFmt w:val="lowerLetter"/>
+      <w:lvlText w:val="%8."/>
+      <w:lvlJc w:val="left"/>
+      <w:pPr>
+        <w:ind w:left="5760" w:hanging="360"/>
+      </w:pPr>
+    </w:lvl>
+    <w:lvl w:ilvl="8" w:tplc="0409001B" w:tentative="1">
+      <w:start w:val="1"/>
+      <w:numFmt w:val="lowerRoman"/>
+      <w:lvlText w:val="%9."/>
+      <w:lvlJc w:val="right"/>
+      <w:pPr>
+        <w:ind w:left="6480" w:hanging="180"/>
+      </w:pPr>
+    </w:lvl>
+  </w:abstractNum>
+  <w:abstractNum w:abstractNumId="3" w15:restartNumberingAfterBreak="0">
+    <w:nsid w:val="77E97035"/>
+    <w:multiLevelType w:val="hybridMultilevel"/>
+    <w:tmpl w:val="B1BC092E"/>
+    <w:lvl w:ilvl="0" w:tplc="D88632A0">
+      <w:start w:val="1"/>
+      <w:numFmt w:val="lowerRoman"/>
+      <w:lvlText w:val="(%1)"/>
+      <w:lvlJc w:val="left"/>
+      <w:pPr>
+        <w:ind w:left="1440" w:hanging="720"/>
+      </w:pPr>
+      <w:rPr>
+        <w:rFonts w:hint="default"/>
+      </w:rPr>
+    </w:lvl>
+    <w:lvl w:ilvl="1" w:tplc="04090019" w:tentative="1">
+      <w:start w:val="1"/>
+      <w:numFmt w:val="lowerLetter"/>
+      <w:lvlText w:val="%2."/>
+      <w:lvlJc w:val="left"/>
+      <w:pPr>
+        <w:ind w:left="1800" w:hanging="360"/>
+      </w:pPr>
+    </w:lvl>
+    <w:lvl w:ilvl="2" w:tplc="0409001B" w:tentative="1">
+      <w:start w:val="1"/>
+      <w:numFmt w:val="lowerRoman"/>
+      <w:lvlText w:val="%3."/>
+      <w:lvlJc w:val="right"/>
+      <w:pPr>
+        <w:ind w:left="2520" w:hanging="180"/>
+      </w:pPr>
+    </w:lvl>
+    <w:lvl w:ilvl="3" w:tplc="0409000F" w:tentative="1">
+      <w:start w:val="1"/>
+      <w:numFmt w:val="decimal"/>
+      <w:lvlText w:val="%4."/>
+      <w:lvlJc w:val="left"/>
+      <w:pPr>
+        <w:ind w:left="3240" w:hanging="360"/>
+      </w:pPr>
+    </w:lvl>
+    <w:lvl w:ilvl="4" w:tplc="04090019" w:tentative="1">
+      <w:start w:val="1"/>
+      <w:numFmt w:val="lowerLetter"/>
+      <w:lvlText w:val="%5."/>
+      <w:lvlJc w:val="left"/>
+      <w:pPr>
+        <w:ind w:left="3960" w:hanging="360"/>
+      </w:pPr>
+    </w:lvl>
+    <w:lvl w:ilvl="5" w:tplc="0409001B" w:tentative="1">
+      <w:start w:val="1"/>
+      <w:numFmt w:val="lowerRoman"/>
+      <w:lvlText w:val="%6."/>
+      <w:lvlJc w:val="right"/>
+      <w:pPr>
+        <w:ind w:left="4680" w:hanging="180"/>
+      </w:pPr>
+    </w:lvl>
+    <w:lvl w:ilvl="6" w:tplc="0409000F" w:tentative="1">
+      <w:start w:val="1"/>
+      <w:numFmt w:val="decimal"/>
+      <w:lvlText w:val="%7."/>
+      <w:lvlJc w:val="left"/>
+      <w:pPr>
+        <w:ind w:left="5400" w:hanging="360"/>
+      </w:pPr>
+    </w:lvl>
+    <w:lvl w:ilvl="7" w:tplc="04090019" w:tentative="1">
+      <w:start w:val="1"/>
+      <w:numFmt w:val="lowerLetter"/>
+      <w:lvlText w:val="%8."/>
+      <w:lvlJc w:val="left"/>
+      <w:pPr>
+        <w:ind w:left="6120" w:hanging="360"/>
+      </w:pPr>
+    </w:lvl>
+    <w:lvl w:ilvl="8" w:tplc="0409001B" w:tentative="1">
+      <w:start w:val="1"/>
+      <w:numFmt w:val="lowerRoman"/>
+      <w:lvlText w:val="%9."/>
+      <w:lvlJc w:val="right"/>
+      <w:pPr>
+        <w:ind w:left="6840" w:hanging="180"/>
+      </w:pPr>
+    </w:lvl>
+  </w:abstractNum>
+  <w:num w:numId="1" w16cid:durableId="809057094">
+    <w:abstractNumId w:val="2"/>
+  </w:num>
+  <w:num w:numId="2" w16cid:durableId="713771559">
+    <w:abstractNumId w:val="1"/>
+  </w:num>
+  <w:num w:numId="3" w16cid:durableId="159733660">
+    <w:abstractNumId w:val="0"/>
+  </w:num>
+  <w:num w:numId="4" w16cid:durableId="1022246698">
+    <w:abstractNumId w:val="3"/>
+  </w:num>
+</w:numbering>
 </file>
 
 <file path=word/styles.xml><?xml version="1.0" encoding="utf-8"?>
@@ -578,6 +1344,17 @@
     <w:semiHidden/>
     <w:unhideWhenUsed/>
   </w:style>
+  <w:style w:type="paragraph" w:styleId="ListParagraph">
+    <w:name w:val="List Paragraph"/>
+    <w:basedOn w:val="Normal"/>
+    <w:uiPriority w:val="34"/>
+    <w:qFormat/>
+    <w:rsid w:val="00F65D14"/>
+    <w:pPr>
+      <w:ind w:left="720"/>
+      <w:contextualSpacing/>
+    </w:pPr>
+  </w:style>
 </w:styles>
 </file>
 

</xml_diff>